<commit_message>
change size of grid and color of chosen grid:art:
</commit_message>
<xml_diff>
--- a/nba_visualize.docx
+++ b/nba_visualize.docx
@@ -33,6 +33,15 @@
       </w:pPr>
       <w:r>
         <w:rPr>
+          <w:rFonts w:ascii="Courier" w:hAnsi="Courier" w:cs="Courier" w:hint="eastAsia"/>
+          <w:bCs/>
+          <w:color w:val="333333"/>
+          <w:kern w:val="0"/>
+        </w:rPr>
+        <w:tab/>
+      </w:r>
+      <w:r>
+        <w:rPr>
           <w:rFonts w:ascii="Courier" w:hAnsi="Courier" w:cs="Courier"/>
           <w:bCs/>
           <w:color w:val="333333"/>
@@ -698,6 +707,967 @@
           <w:kern w:val="0"/>
         </w:rPr>
         <w:t>，csv格式文件</w:t>
+      </w:r>
+    </w:p>
+    <w:p>
+      <w:pPr>
+        <w:widowControl/>
+        <w:tabs>
+          <w:tab w:val="left" w:pos="560"/>
+          <w:tab w:val="left" w:pos="1120"/>
+          <w:tab w:val="left" w:pos="1680"/>
+          <w:tab w:val="left" w:pos="2240"/>
+          <w:tab w:val="left" w:pos="2800"/>
+          <w:tab w:val="left" w:pos="3360"/>
+          <w:tab w:val="left" w:pos="3920"/>
+          <w:tab w:val="left" w:pos="4480"/>
+          <w:tab w:val="left" w:pos="5040"/>
+          <w:tab w:val="left" w:pos="5600"/>
+          <w:tab w:val="left" w:pos="6160"/>
+          <w:tab w:val="left" w:pos="6720"/>
+        </w:tabs>
+        <w:autoSpaceDE w:val="0"/>
+        <w:autoSpaceDN w:val="0"/>
+        <w:adjustRightInd w:val="0"/>
+        <w:ind w:left="1740" w:right="1200" w:hanging="541"/>
+        <w:jc w:val="left"/>
+        <w:rPr>
+          <w:rFonts w:ascii="Courier" w:eastAsia="PingFang SC" w:hAnsi="Courier" w:cs="Courier"/>
+          <w:color w:val="333333"/>
+          <w:kern w:val="0"/>
+        </w:rPr>
+      </w:pPr>
+      <w:r>
+        <w:rPr>
+          <w:rFonts w:ascii="Courier" w:eastAsia="PingFang SC" w:hAnsi="Courier" w:cs="Courier"/>
+          <w:color w:val="ADADAD"/>
+          <w:kern w:val="0"/>
+        </w:rPr>
+        <w:t>3.</w:t>
+      </w:r>
+      <w:r>
+        <w:rPr>
+          <w:rFonts w:ascii="Courier" w:eastAsia="PingFang SC" w:hAnsi="Courier" w:cs="Courier"/>
+          <w:color w:val="333333"/>
+          <w:kern w:val="0"/>
+        </w:rPr>
+        <w:t xml:space="preserve"> </w:t>
+      </w:r>
+      <w:r>
+        <w:rPr>
+          <w:rFonts w:ascii="PingFang SC" w:eastAsia="PingFang SC" w:hAnsi="Courier" w:cs="PingFang SC" w:hint="eastAsia"/>
+          <w:color w:val="333333"/>
+          <w:kern w:val="0"/>
+        </w:rPr>
+        <w:t>内存</w:t>
+      </w:r>
+      <w:r>
+        <w:rPr>
+          <w:rFonts w:ascii="Courier" w:eastAsia="PingFang SC" w:hAnsi="Courier" w:cs="Courier"/>
+          <w:color w:val="333333"/>
+          <w:kern w:val="0"/>
+        </w:rPr>
+        <w:t>,list??</w:t>
+      </w:r>
+    </w:p>
+    <w:p>
+      <w:pPr>
+        <w:widowControl/>
+        <w:tabs>
+          <w:tab w:val="left" w:pos="560"/>
+          <w:tab w:val="left" w:pos="1120"/>
+          <w:tab w:val="left" w:pos="1680"/>
+          <w:tab w:val="left" w:pos="2240"/>
+          <w:tab w:val="left" w:pos="2800"/>
+          <w:tab w:val="left" w:pos="3360"/>
+          <w:tab w:val="left" w:pos="3920"/>
+          <w:tab w:val="left" w:pos="4480"/>
+          <w:tab w:val="left" w:pos="5040"/>
+          <w:tab w:val="left" w:pos="5600"/>
+          <w:tab w:val="left" w:pos="6160"/>
+          <w:tab w:val="left" w:pos="6720"/>
+        </w:tabs>
+        <w:autoSpaceDE w:val="0"/>
+        <w:autoSpaceDN w:val="0"/>
+        <w:adjustRightInd w:val="0"/>
+        <w:ind w:left="1200" w:right="1200"/>
+        <w:jc w:val="left"/>
+        <w:rPr>
+          <w:rFonts w:ascii="Courier" w:eastAsia="PingFang SC" w:hAnsi="Courier" w:cs="Courier"/>
+          <w:color w:val="333333"/>
+          <w:kern w:val="0"/>
+        </w:rPr>
+      </w:pPr>
+    </w:p>
+    <w:p>
+      <w:pPr>
+        <w:widowControl/>
+        <w:tabs>
+          <w:tab w:val="left" w:pos="560"/>
+          <w:tab w:val="left" w:pos="1120"/>
+          <w:tab w:val="left" w:pos="1680"/>
+          <w:tab w:val="left" w:pos="2240"/>
+          <w:tab w:val="left" w:pos="2800"/>
+          <w:tab w:val="left" w:pos="3360"/>
+          <w:tab w:val="left" w:pos="3920"/>
+          <w:tab w:val="left" w:pos="4480"/>
+          <w:tab w:val="left" w:pos="5040"/>
+          <w:tab w:val="left" w:pos="5600"/>
+          <w:tab w:val="left" w:pos="6160"/>
+          <w:tab w:val="left" w:pos="6720"/>
+        </w:tabs>
+        <w:autoSpaceDE w:val="0"/>
+        <w:autoSpaceDN w:val="0"/>
+        <w:adjustRightInd w:val="0"/>
+        <w:ind w:left="1200" w:right="1200" w:hanging="721"/>
+        <w:jc w:val="left"/>
+        <w:rPr>
+          <w:rFonts w:ascii="Courier" w:eastAsia="PingFang SC" w:hAnsi="Courier" w:cs="Courier"/>
+          <w:bCs/>
+          <w:color w:val="333333"/>
+          <w:kern w:val="0"/>
+        </w:rPr>
+      </w:pPr>
+      <w:r>
+        <w:rPr>
+          <w:rFonts w:ascii="Courier" w:eastAsia="PingFang SC" w:hAnsi="Courier" w:cs="Courier"/>
+          <w:bCs/>
+          <w:color w:val="333333"/>
+          <w:kern w:val="0"/>
+        </w:rPr>
+        <w:t xml:space="preserve">### </w:t>
+      </w:r>
+      <w:r>
+        <w:rPr>
+          <w:rFonts w:ascii="PingFang SC" w:eastAsia="PingFang SC" w:hAnsi="Courier" w:cs="PingFang SC" w:hint="eastAsia"/>
+          <w:bCs/>
+          <w:color w:val="333333"/>
+          <w:kern w:val="0"/>
+        </w:rPr>
+        <w:t>数据格式</w:t>
+      </w:r>
+    </w:p>
+    <w:p>
+      <w:pPr>
+        <w:widowControl/>
+        <w:tabs>
+          <w:tab w:val="left" w:pos="560"/>
+          <w:tab w:val="left" w:pos="1120"/>
+          <w:tab w:val="left" w:pos="1680"/>
+          <w:tab w:val="left" w:pos="2240"/>
+          <w:tab w:val="left" w:pos="2800"/>
+          <w:tab w:val="left" w:pos="3360"/>
+          <w:tab w:val="left" w:pos="3920"/>
+          <w:tab w:val="left" w:pos="4480"/>
+          <w:tab w:val="left" w:pos="5040"/>
+          <w:tab w:val="left" w:pos="5600"/>
+          <w:tab w:val="left" w:pos="6160"/>
+          <w:tab w:val="left" w:pos="6720"/>
+        </w:tabs>
+        <w:autoSpaceDE w:val="0"/>
+        <w:autoSpaceDN w:val="0"/>
+        <w:adjustRightInd w:val="0"/>
+        <w:ind w:left="1200" w:right="1200"/>
+        <w:jc w:val="left"/>
+        <w:rPr>
+          <w:rFonts w:ascii="Courier" w:eastAsia="PingFang SC" w:hAnsi="Courier" w:cs="Courier"/>
+          <w:color w:val="333333"/>
+          <w:kern w:val="0"/>
+        </w:rPr>
+      </w:pPr>
+      <w:r>
+        <w:rPr>
+          <w:rFonts w:ascii="PingFang SC" w:eastAsia="PingFang SC" w:hAnsi="Courier" w:cs="PingFang SC" w:hint="eastAsia"/>
+          <w:color w:val="333333"/>
+          <w:kern w:val="0"/>
+        </w:rPr>
+        <w:t>比赛共</w:t>
+      </w:r>
+      <w:r>
+        <w:rPr>
+          <w:rFonts w:ascii="Courier" w:eastAsia="PingFang SC" w:hAnsi="Courier" w:cs="Courier"/>
+          <w:color w:val="333333"/>
+          <w:kern w:val="0"/>
+        </w:rPr>
+        <w:t>48</w:t>
+      </w:r>
+      <w:r>
+        <w:rPr>
+          <w:rFonts w:ascii="PingFang SC" w:eastAsia="PingFang SC" w:hAnsi="Courier" w:cs="PingFang SC" w:hint="eastAsia"/>
+          <w:color w:val="333333"/>
+          <w:kern w:val="0"/>
+        </w:rPr>
+        <w:t>分钟，两方各有一个长度为</w:t>
+      </w:r>
+      <w:r>
+        <w:rPr>
+          <w:rFonts w:ascii="Courier" w:eastAsia="PingFang SC" w:hAnsi="Courier" w:cs="Courier"/>
+          <w:color w:val="333333"/>
+          <w:kern w:val="0"/>
+        </w:rPr>
+        <w:t>48</w:t>
+      </w:r>
+      <w:r>
+        <w:rPr>
+          <w:rFonts w:ascii="PingFang SC" w:eastAsia="PingFang SC" w:hAnsi="Courier" w:cs="PingFang SC" w:hint="eastAsia"/>
+          <w:color w:val="333333"/>
+          <w:kern w:val="0"/>
+        </w:rPr>
+        <w:t>的得分向量，分别记为</w:t>
+      </w:r>
+      <w:r>
+        <w:rPr>
+          <w:rFonts w:ascii="Courier" w:eastAsia="PingFang SC" w:hAnsi="Courier" w:cs="Courier"/>
+          <w:color w:val="333333"/>
+          <w:kern w:val="0"/>
+        </w:rPr>
+        <w:t>a1,a2</w:t>
+      </w:r>
+      <w:r>
+        <w:rPr>
+          <w:rFonts w:ascii="PingFang SC" w:eastAsia="PingFang SC" w:hAnsi="Courier" w:cs="PingFang SC" w:hint="eastAsia"/>
+          <w:color w:val="333333"/>
+          <w:kern w:val="0"/>
+        </w:rPr>
+        <w:t>，因此比分差向量</w:t>
+      </w:r>
+      <w:r>
+        <w:rPr>
+          <w:rFonts w:ascii="Courier" w:eastAsia="PingFang SC" w:hAnsi="Courier" w:cs="Courier"/>
+          <w:color w:val="333333"/>
+          <w:kern w:val="0"/>
+        </w:rPr>
+        <w:t>c = a1-a2</w:t>
+      </w:r>
+      <w:r>
+        <w:rPr>
+          <w:rFonts w:ascii="PingFang SC" w:eastAsia="PingFang SC" w:hAnsi="Courier" w:cs="PingFang SC" w:hint="eastAsia"/>
+          <w:color w:val="333333"/>
+          <w:kern w:val="0"/>
+        </w:rPr>
+        <w:t>。</w:t>
+      </w:r>
+    </w:p>
+    <w:p>
+      <w:pPr>
+        <w:widowControl/>
+        <w:tabs>
+          <w:tab w:val="left" w:pos="560"/>
+          <w:tab w:val="left" w:pos="1120"/>
+          <w:tab w:val="left" w:pos="1680"/>
+          <w:tab w:val="left" w:pos="2240"/>
+          <w:tab w:val="left" w:pos="2800"/>
+          <w:tab w:val="left" w:pos="3360"/>
+          <w:tab w:val="left" w:pos="3920"/>
+          <w:tab w:val="left" w:pos="4480"/>
+          <w:tab w:val="left" w:pos="5040"/>
+          <w:tab w:val="left" w:pos="5600"/>
+          <w:tab w:val="left" w:pos="6160"/>
+          <w:tab w:val="left" w:pos="6720"/>
+        </w:tabs>
+        <w:autoSpaceDE w:val="0"/>
+        <w:autoSpaceDN w:val="0"/>
+        <w:adjustRightInd w:val="0"/>
+        <w:ind w:left="1200" w:right="1200"/>
+        <w:jc w:val="left"/>
+        <w:rPr>
+          <w:rFonts w:ascii="Courier" w:eastAsia="PingFang SC" w:hAnsi="Courier" w:cs="Courier"/>
+          <w:color w:val="333333"/>
+          <w:kern w:val="0"/>
+        </w:rPr>
+      </w:pPr>
+    </w:p>
+    <w:p>
+      <w:pPr>
+        <w:widowControl/>
+        <w:tabs>
+          <w:tab w:val="left" w:pos="560"/>
+          <w:tab w:val="left" w:pos="1120"/>
+          <w:tab w:val="left" w:pos="1680"/>
+          <w:tab w:val="left" w:pos="2240"/>
+          <w:tab w:val="left" w:pos="2800"/>
+          <w:tab w:val="left" w:pos="3360"/>
+          <w:tab w:val="left" w:pos="3920"/>
+          <w:tab w:val="left" w:pos="4480"/>
+          <w:tab w:val="left" w:pos="5040"/>
+          <w:tab w:val="left" w:pos="5600"/>
+          <w:tab w:val="left" w:pos="6160"/>
+          <w:tab w:val="left" w:pos="6720"/>
+        </w:tabs>
+        <w:autoSpaceDE w:val="0"/>
+        <w:autoSpaceDN w:val="0"/>
+        <w:adjustRightInd w:val="0"/>
+        <w:ind w:left="1200" w:right="1200" w:hanging="721"/>
+        <w:jc w:val="left"/>
+        <w:rPr>
+          <w:rFonts w:ascii="Courier" w:eastAsia="PingFang SC" w:hAnsi="Courier" w:cs="Courier"/>
+          <w:bCs/>
+          <w:color w:val="333333"/>
+          <w:kern w:val="0"/>
+        </w:rPr>
+      </w:pPr>
+      <w:r>
+        <w:rPr>
+          <w:rFonts w:ascii="Courier" w:eastAsia="PingFang SC" w:hAnsi="Courier" w:cs="Courier"/>
+          <w:bCs/>
+          <w:color w:val="333333"/>
+          <w:kern w:val="0"/>
+        </w:rPr>
+        <w:t xml:space="preserve">### </w:t>
+      </w:r>
+      <w:r>
+        <w:rPr>
+          <w:rFonts w:ascii="PingFang SC" w:eastAsia="PingFang SC" w:hAnsi="Courier" w:cs="PingFang SC" w:hint="eastAsia"/>
+          <w:bCs/>
+          <w:color w:val="333333"/>
+          <w:kern w:val="0"/>
+        </w:rPr>
+        <w:t>数据展示</w:t>
+      </w:r>
+    </w:p>
+    <w:p>
+      <w:pPr>
+        <w:widowControl/>
+        <w:tabs>
+          <w:tab w:val="left" w:pos="560"/>
+          <w:tab w:val="left" w:pos="1120"/>
+          <w:tab w:val="left" w:pos="1680"/>
+          <w:tab w:val="left" w:pos="2240"/>
+          <w:tab w:val="left" w:pos="2800"/>
+          <w:tab w:val="left" w:pos="3360"/>
+          <w:tab w:val="left" w:pos="3920"/>
+          <w:tab w:val="left" w:pos="4480"/>
+          <w:tab w:val="left" w:pos="5040"/>
+          <w:tab w:val="left" w:pos="5600"/>
+          <w:tab w:val="left" w:pos="6160"/>
+          <w:tab w:val="left" w:pos="6720"/>
+        </w:tabs>
+        <w:autoSpaceDE w:val="0"/>
+        <w:autoSpaceDN w:val="0"/>
+        <w:adjustRightInd w:val="0"/>
+        <w:ind w:left="1200" w:right="1200"/>
+        <w:jc w:val="left"/>
+        <w:rPr>
+          <w:rFonts w:ascii="Courier" w:eastAsia="PingFang SC" w:hAnsi="Courier" w:cs="Courier"/>
+          <w:color w:val="333333"/>
+          <w:kern w:val="0"/>
+        </w:rPr>
+      </w:pPr>
+    </w:p>
+    <w:p>
+      <w:pPr>
+        <w:widowControl/>
+        <w:tabs>
+          <w:tab w:val="left" w:pos="560"/>
+          <w:tab w:val="left" w:pos="1120"/>
+          <w:tab w:val="left" w:pos="1680"/>
+          <w:tab w:val="left" w:pos="2240"/>
+          <w:tab w:val="left" w:pos="2800"/>
+          <w:tab w:val="left" w:pos="3360"/>
+          <w:tab w:val="left" w:pos="3920"/>
+          <w:tab w:val="left" w:pos="4480"/>
+          <w:tab w:val="left" w:pos="5040"/>
+          <w:tab w:val="left" w:pos="5600"/>
+          <w:tab w:val="left" w:pos="6160"/>
+          <w:tab w:val="left" w:pos="6720"/>
+        </w:tabs>
+        <w:autoSpaceDE w:val="0"/>
+        <w:autoSpaceDN w:val="0"/>
+        <w:adjustRightInd w:val="0"/>
+        <w:ind w:left="1200" w:right="1200" w:hanging="901"/>
+        <w:jc w:val="left"/>
+        <w:rPr>
+          <w:rFonts w:ascii="Courier" w:eastAsia="PingFang SC" w:hAnsi="Courier" w:cs="Courier"/>
+          <w:bCs/>
+          <w:color w:val="333333"/>
+          <w:kern w:val="0"/>
+        </w:rPr>
+      </w:pPr>
+      <w:r>
+        <w:rPr>
+          <w:rFonts w:ascii="Courier" w:eastAsia="PingFang SC" w:hAnsi="Courier" w:cs="Courier"/>
+          <w:bCs/>
+          <w:color w:val="333333"/>
+          <w:kern w:val="0"/>
+        </w:rPr>
+        <w:t xml:space="preserve">#### 1. </w:t>
+      </w:r>
+      <w:r>
+        <w:rPr>
+          <w:rFonts w:ascii="PingFang SC" w:eastAsia="PingFang SC" w:hAnsi="Courier" w:cs="PingFang SC" w:hint="eastAsia"/>
+          <w:bCs/>
+          <w:color w:val="333333"/>
+          <w:kern w:val="0"/>
+        </w:rPr>
+        <w:t>静态展示</w:t>
+      </w:r>
+    </w:p>
+    <w:p>
+      <w:pPr>
+        <w:widowControl/>
+        <w:tabs>
+          <w:tab w:val="left" w:pos="560"/>
+          <w:tab w:val="left" w:pos="1120"/>
+          <w:tab w:val="left" w:pos="1680"/>
+          <w:tab w:val="left" w:pos="2240"/>
+          <w:tab w:val="left" w:pos="2800"/>
+          <w:tab w:val="left" w:pos="3360"/>
+          <w:tab w:val="left" w:pos="3920"/>
+          <w:tab w:val="left" w:pos="4480"/>
+          <w:tab w:val="left" w:pos="5040"/>
+          <w:tab w:val="left" w:pos="5600"/>
+          <w:tab w:val="left" w:pos="6160"/>
+          <w:tab w:val="left" w:pos="6720"/>
+        </w:tabs>
+        <w:autoSpaceDE w:val="0"/>
+        <w:autoSpaceDN w:val="0"/>
+        <w:adjustRightInd w:val="0"/>
+        <w:ind w:left="1200" w:right="1200"/>
+        <w:jc w:val="left"/>
+        <w:rPr>
+          <w:rFonts w:ascii="Courier" w:eastAsia="PingFang SC" w:hAnsi="Courier" w:cs="Courier"/>
+          <w:color w:val="333333"/>
+          <w:kern w:val="0"/>
+        </w:rPr>
+      </w:pPr>
+    </w:p>
+    <w:p>
+      <w:pPr>
+        <w:widowControl/>
+        <w:tabs>
+          <w:tab w:val="left" w:pos="560"/>
+          <w:tab w:val="left" w:pos="1120"/>
+          <w:tab w:val="left" w:pos="1680"/>
+          <w:tab w:val="left" w:pos="2240"/>
+          <w:tab w:val="left" w:pos="2800"/>
+          <w:tab w:val="left" w:pos="3360"/>
+          <w:tab w:val="left" w:pos="3920"/>
+          <w:tab w:val="left" w:pos="4480"/>
+          <w:tab w:val="left" w:pos="5040"/>
+          <w:tab w:val="left" w:pos="5600"/>
+          <w:tab w:val="left" w:pos="6160"/>
+          <w:tab w:val="left" w:pos="6720"/>
+        </w:tabs>
+        <w:autoSpaceDE w:val="0"/>
+        <w:autoSpaceDN w:val="0"/>
+        <w:adjustRightInd w:val="0"/>
+        <w:ind w:left="1740" w:right="1200" w:hanging="541"/>
+        <w:jc w:val="left"/>
+        <w:rPr>
+          <w:rFonts w:ascii="Courier" w:eastAsia="PingFang SC" w:hAnsi="Courier" w:cs="Courier"/>
+          <w:color w:val="333333"/>
+          <w:kern w:val="0"/>
+        </w:rPr>
+      </w:pPr>
+      <w:r>
+        <w:rPr>
+          <w:rFonts w:ascii="Courier" w:eastAsia="PingFang SC" w:hAnsi="Courier" w:cs="Courier"/>
+          <w:color w:val="ADADAD"/>
+          <w:kern w:val="0"/>
+        </w:rPr>
+        <w:t>1.</w:t>
+      </w:r>
+      <w:r>
+        <w:rPr>
+          <w:rFonts w:ascii="Courier" w:eastAsia="PingFang SC" w:hAnsi="Courier" w:cs="Courier"/>
+          <w:color w:val="333333"/>
+          <w:kern w:val="0"/>
+        </w:rPr>
+        <w:t xml:space="preserve"> </w:t>
+      </w:r>
+      <w:r>
+        <w:rPr>
+          <w:rFonts w:ascii="PingFang SC" w:eastAsia="PingFang SC" w:hAnsi="Courier" w:cs="PingFang SC" w:hint="eastAsia"/>
+          <w:color w:val="333333"/>
+          <w:kern w:val="0"/>
+        </w:rPr>
+        <w:t>分差柱状图</w:t>
+      </w:r>
+    </w:p>
+    <w:p>
+      <w:pPr>
+        <w:widowControl/>
+        <w:tabs>
+          <w:tab w:val="left" w:pos="560"/>
+          <w:tab w:val="left" w:pos="1120"/>
+          <w:tab w:val="left" w:pos="1680"/>
+          <w:tab w:val="left" w:pos="2240"/>
+          <w:tab w:val="left" w:pos="2800"/>
+          <w:tab w:val="left" w:pos="3360"/>
+          <w:tab w:val="left" w:pos="3920"/>
+          <w:tab w:val="left" w:pos="4480"/>
+          <w:tab w:val="left" w:pos="5040"/>
+          <w:tab w:val="left" w:pos="5600"/>
+          <w:tab w:val="left" w:pos="6160"/>
+          <w:tab w:val="left" w:pos="6720"/>
+        </w:tabs>
+        <w:autoSpaceDE w:val="0"/>
+        <w:autoSpaceDN w:val="0"/>
+        <w:adjustRightInd w:val="0"/>
+        <w:ind w:left="1740" w:right="1200" w:hanging="541"/>
+        <w:jc w:val="left"/>
+        <w:rPr>
+          <w:rFonts w:ascii="Courier" w:eastAsia="PingFang SC" w:hAnsi="Courier" w:cs="Courier"/>
+          <w:color w:val="333333"/>
+          <w:kern w:val="0"/>
+        </w:rPr>
+      </w:pPr>
+      <w:r>
+        <w:rPr>
+          <w:rFonts w:ascii="Courier" w:eastAsia="PingFang SC" w:hAnsi="Courier" w:cs="Courier"/>
+          <w:color w:val="ADADAD"/>
+          <w:kern w:val="0"/>
+        </w:rPr>
+        <w:t>2.</w:t>
+      </w:r>
+      <w:r>
+        <w:rPr>
+          <w:rFonts w:ascii="Courier" w:eastAsia="PingFang SC" w:hAnsi="Courier" w:cs="Courier"/>
+          <w:color w:val="333333"/>
+          <w:kern w:val="0"/>
+        </w:rPr>
+        <w:t xml:space="preserve"> </w:t>
+      </w:r>
+      <w:r>
+        <w:rPr>
+          <w:rFonts w:ascii="PingFang SC" w:eastAsia="PingFang SC" w:hAnsi="Courier" w:cs="PingFang SC" w:hint="eastAsia"/>
+          <w:color w:val="333333"/>
+          <w:kern w:val="0"/>
+        </w:rPr>
+        <w:t>两种颜色，</w:t>
+      </w:r>
+      <w:r>
+        <w:rPr>
+          <w:rFonts w:ascii="Courier" w:eastAsia="PingFang SC" w:hAnsi="Courier" w:cs="Courier"/>
+          <w:color w:val="333333"/>
+          <w:kern w:val="0"/>
+        </w:rPr>
+        <w:t>c&gt;0</w:t>
+      </w:r>
+      <w:r>
+        <w:rPr>
+          <w:rFonts w:ascii="PingFang SC" w:eastAsia="PingFang SC" w:hAnsi="Courier" w:cs="PingFang SC" w:hint="eastAsia"/>
+          <w:color w:val="333333"/>
+          <w:kern w:val="0"/>
+        </w:rPr>
+        <w:t>，为红色；</w:t>
+      </w:r>
+      <w:r>
+        <w:rPr>
+          <w:rFonts w:ascii="Courier" w:eastAsia="PingFang SC" w:hAnsi="Courier" w:cs="Courier"/>
+          <w:color w:val="333333"/>
+          <w:kern w:val="0"/>
+        </w:rPr>
+        <w:t>c&lt;0</w:t>
+      </w:r>
+      <w:r>
+        <w:rPr>
+          <w:rFonts w:ascii="PingFang SC" w:eastAsia="PingFang SC" w:hAnsi="Courier" w:cs="PingFang SC" w:hint="eastAsia"/>
+          <w:color w:val="333333"/>
+          <w:kern w:val="0"/>
+        </w:rPr>
+        <w:t>为橙黄色</w:t>
+      </w:r>
+    </w:p>
+    <w:p>
+      <w:pPr>
+        <w:widowControl/>
+        <w:tabs>
+          <w:tab w:val="left" w:pos="560"/>
+          <w:tab w:val="left" w:pos="1120"/>
+          <w:tab w:val="left" w:pos="1680"/>
+          <w:tab w:val="left" w:pos="2240"/>
+          <w:tab w:val="left" w:pos="2800"/>
+          <w:tab w:val="left" w:pos="3360"/>
+          <w:tab w:val="left" w:pos="3920"/>
+          <w:tab w:val="left" w:pos="4480"/>
+          <w:tab w:val="left" w:pos="5040"/>
+          <w:tab w:val="left" w:pos="5600"/>
+          <w:tab w:val="left" w:pos="6160"/>
+          <w:tab w:val="left" w:pos="6720"/>
+        </w:tabs>
+        <w:autoSpaceDE w:val="0"/>
+        <w:autoSpaceDN w:val="0"/>
+        <w:adjustRightInd w:val="0"/>
+        <w:ind w:left="1200" w:right="1200"/>
+        <w:jc w:val="left"/>
+        <w:rPr>
+          <w:rFonts w:ascii="Courier" w:eastAsia="PingFang SC" w:hAnsi="Courier" w:cs="Courier"/>
+          <w:color w:val="333333"/>
+          <w:kern w:val="0"/>
+        </w:rPr>
+      </w:pPr>
+    </w:p>
+    <w:p>
+      <w:pPr>
+        <w:widowControl/>
+        <w:tabs>
+          <w:tab w:val="left" w:pos="560"/>
+          <w:tab w:val="left" w:pos="1120"/>
+          <w:tab w:val="left" w:pos="1680"/>
+          <w:tab w:val="left" w:pos="2240"/>
+          <w:tab w:val="left" w:pos="2800"/>
+          <w:tab w:val="left" w:pos="3360"/>
+          <w:tab w:val="left" w:pos="3920"/>
+          <w:tab w:val="left" w:pos="4480"/>
+          <w:tab w:val="left" w:pos="5040"/>
+          <w:tab w:val="left" w:pos="5600"/>
+          <w:tab w:val="left" w:pos="6160"/>
+          <w:tab w:val="left" w:pos="6720"/>
+        </w:tabs>
+        <w:autoSpaceDE w:val="0"/>
+        <w:autoSpaceDN w:val="0"/>
+        <w:adjustRightInd w:val="0"/>
+        <w:ind w:left="1200" w:right="1200" w:hanging="901"/>
+        <w:jc w:val="left"/>
+        <w:rPr>
+          <w:rFonts w:ascii="Courier" w:eastAsia="PingFang SC" w:hAnsi="Courier" w:cs="Courier"/>
+          <w:bCs/>
+          <w:color w:val="333333"/>
+          <w:kern w:val="0"/>
+        </w:rPr>
+      </w:pPr>
+      <w:r>
+        <w:rPr>
+          <w:rFonts w:ascii="Courier" w:eastAsia="PingFang SC" w:hAnsi="Courier" w:cs="Courier"/>
+          <w:bCs/>
+          <w:color w:val="333333"/>
+          <w:kern w:val="0"/>
+        </w:rPr>
+        <w:t xml:space="preserve">#### 2. </w:t>
+      </w:r>
+      <w:r>
+        <w:rPr>
+          <w:rFonts w:ascii="PingFang SC" w:eastAsia="PingFang SC" w:hAnsi="Courier" w:cs="PingFang SC" w:hint="eastAsia"/>
+          <w:bCs/>
+          <w:color w:val="333333"/>
+          <w:kern w:val="0"/>
+        </w:rPr>
+        <w:t>动态交互</w:t>
+      </w:r>
+    </w:p>
+    <w:p>
+      <w:pPr>
+        <w:widowControl/>
+        <w:tabs>
+          <w:tab w:val="left" w:pos="560"/>
+          <w:tab w:val="left" w:pos="1120"/>
+          <w:tab w:val="left" w:pos="1680"/>
+          <w:tab w:val="left" w:pos="2240"/>
+          <w:tab w:val="left" w:pos="2800"/>
+          <w:tab w:val="left" w:pos="3360"/>
+          <w:tab w:val="left" w:pos="3920"/>
+          <w:tab w:val="left" w:pos="4480"/>
+          <w:tab w:val="left" w:pos="5040"/>
+          <w:tab w:val="left" w:pos="5600"/>
+          <w:tab w:val="left" w:pos="6160"/>
+          <w:tab w:val="left" w:pos="6720"/>
+        </w:tabs>
+        <w:autoSpaceDE w:val="0"/>
+        <w:autoSpaceDN w:val="0"/>
+        <w:adjustRightInd w:val="0"/>
+        <w:ind w:left="1200" w:right="1200"/>
+        <w:jc w:val="left"/>
+        <w:rPr>
+          <w:rFonts w:ascii="Courier" w:eastAsia="PingFang SC" w:hAnsi="Courier" w:cs="Courier"/>
+          <w:color w:val="333333"/>
+          <w:kern w:val="0"/>
+        </w:rPr>
+      </w:pPr>
+    </w:p>
+    <w:p>
+      <w:pPr>
+        <w:widowControl/>
+        <w:tabs>
+          <w:tab w:val="left" w:pos="560"/>
+          <w:tab w:val="left" w:pos="1120"/>
+          <w:tab w:val="left" w:pos="1680"/>
+          <w:tab w:val="left" w:pos="2240"/>
+          <w:tab w:val="left" w:pos="2800"/>
+          <w:tab w:val="left" w:pos="3360"/>
+          <w:tab w:val="left" w:pos="3920"/>
+          <w:tab w:val="left" w:pos="4480"/>
+          <w:tab w:val="left" w:pos="5040"/>
+          <w:tab w:val="left" w:pos="5600"/>
+          <w:tab w:val="left" w:pos="6160"/>
+          <w:tab w:val="left" w:pos="6720"/>
+        </w:tabs>
+        <w:autoSpaceDE w:val="0"/>
+        <w:autoSpaceDN w:val="0"/>
+        <w:adjustRightInd w:val="0"/>
+        <w:ind w:left="1740" w:right="1200" w:hanging="541"/>
+        <w:jc w:val="left"/>
+        <w:rPr>
+          <w:rFonts w:ascii="Courier" w:eastAsia="PingFang SC" w:hAnsi="Courier" w:cs="Courier"/>
+          <w:color w:val="333333"/>
+          <w:kern w:val="0"/>
+        </w:rPr>
+      </w:pPr>
+      <w:r>
+        <w:rPr>
+          <w:rFonts w:ascii="Courier" w:eastAsia="PingFang SC" w:hAnsi="Courier" w:cs="Courier"/>
+          <w:color w:val="ADADAD"/>
+          <w:kern w:val="0"/>
+        </w:rPr>
+        <w:t>1.</w:t>
+      </w:r>
+      <w:r>
+        <w:rPr>
+          <w:rFonts w:ascii="Courier" w:eastAsia="PingFang SC" w:hAnsi="Courier" w:cs="Courier"/>
+          <w:color w:val="333333"/>
+          <w:kern w:val="0"/>
+        </w:rPr>
+        <w:t xml:space="preserve"> </w:t>
+      </w:r>
+      <w:r>
+        <w:rPr>
+          <w:rFonts w:ascii="PingFang SC" w:eastAsia="PingFang SC" w:hAnsi="Courier" w:cs="PingFang SC" w:hint="eastAsia"/>
+          <w:color w:val="333333"/>
+          <w:kern w:val="0"/>
+        </w:rPr>
+        <w:t>鼠标悬浮于某特定柱状图可出现分差悬浮框</w:t>
+      </w:r>
+    </w:p>
+    <w:p>
+      <w:pPr>
+        <w:widowControl/>
+        <w:tabs>
+          <w:tab w:val="left" w:pos="560"/>
+          <w:tab w:val="left" w:pos="1120"/>
+          <w:tab w:val="left" w:pos="1680"/>
+          <w:tab w:val="left" w:pos="2240"/>
+          <w:tab w:val="left" w:pos="2800"/>
+          <w:tab w:val="left" w:pos="3360"/>
+          <w:tab w:val="left" w:pos="3920"/>
+          <w:tab w:val="left" w:pos="4480"/>
+          <w:tab w:val="left" w:pos="5040"/>
+          <w:tab w:val="left" w:pos="5600"/>
+          <w:tab w:val="left" w:pos="6160"/>
+          <w:tab w:val="left" w:pos="6720"/>
+        </w:tabs>
+        <w:autoSpaceDE w:val="0"/>
+        <w:autoSpaceDN w:val="0"/>
+        <w:adjustRightInd w:val="0"/>
+        <w:ind w:left="1200" w:right="1200"/>
+        <w:jc w:val="left"/>
+        <w:rPr>
+          <w:rFonts w:ascii="Courier" w:eastAsia="PingFang SC" w:hAnsi="Courier" w:cs="Courier"/>
+          <w:color w:val="333333"/>
+          <w:kern w:val="0"/>
+        </w:rPr>
+      </w:pPr>
+    </w:p>
+    <w:p>
+      <w:pPr>
+        <w:widowControl/>
+        <w:tabs>
+          <w:tab w:val="left" w:pos="560"/>
+          <w:tab w:val="left" w:pos="1120"/>
+          <w:tab w:val="left" w:pos="1680"/>
+          <w:tab w:val="left" w:pos="2240"/>
+          <w:tab w:val="left" w:pos="2800"/>
+          <w:tab w:val="left" w:pos="3360"/>
+          <w:tab w:val="left" w:pos="3920"/>
+          <w:tab w:val="left" w:pos="4480"/>
+          <w:tab w:val="left" w:pos="5040"/>
+          <w:tab w:val="left" w:pos="5600"/>
+          <w:tab w:val="left" w:pos="6160"/>
+          <w:tab w:val="left" w:pos="6720"/>
+        </w:tabs>
+        <w:autoSpaceDE w:val="0"/>
+        <w:autoSpaceDN w:val="0"/>
+        <w:adjustRightInd w:val="0"/>
+        <w:ind w:left="1200" w:right="1200" w:hanging="541"/>
+        <w:jc w:val="left"/>
+        <w:rPr>
+          <w:rFonts w:ascii="Courier" w:eastAsia="PingFang SC" w:hAnsi="Courier" w:cs="Courier"/>
+          <w:bCs/>
+          <w:color w:val="333333"/>
+          <w:kern w:val="0"/>
+        </w:rPr>
+      </w:pPr>
+      <w:r>
+        <w:rPr>
+          <w:rFonts w:ascii="Courier" w:eastAsia="PingFang SC" w:hAnsi="Courier" w:cs="Courier"/>
+          <w:bCs/>
+          <w:color w:val="333333"/>
+          <w:kern w:val="0"/>
+        </w:rPr>
+        <w:t xml:space="preserve">## 2. </w:t>
+      </w:r>
+      <w:r>
+        <w:rPr>
+          <w:rFonts w:ascii="PingFang SC" w:eastAsia="PingFang SC" w:hAnsi="Courier" w:cs="PingFang SC" w:hint="eastAsia"/>
+          <w:bCs/>
+          <w:color w:val="333333"/>
+          <w:kern w:val="0"/>
+        </w:rPr>
+        <w:t>可视化球员投篮热力图</w:t>
+      </w:r>
+    </w:p>
+    <w:p>
+      <w:pPr>
+        <w:widowControl/>
+        <w:tabs>
+          <w:tab w:val="left" w:pos="560"/>
+          <w:tab w:val="left" w:pos="1120"/>
+          <w:tab w:val="left" w:pos="1680"/>
+          <w:tab w:val="left" w:pos="2240"/>
+          <w:tab w:val="left" w:pos="2800"/>
+          <w:tab w:val="left" w:pos="3360"/>
+          <w:tab w:val="left" w:pos="3920"/>
+          <w:tab w:val="left" w:pos="4480"/>
+          <w:tab w:val="left" w:pos="5040"/>
+          <w:tab w:val="left" w:pos="5600"/>
+          <w:tab w:val="left" w:pos="6160"/>
+          <w:tab w:val="left" w:pos="6720"/>
+        </w:tabs>
+        <w:autoSpaceDE w:val="0"/>
+        <w:autoSpaceDN w:val="0"/>
+        <w:adjustRightInd w:val="0"/>
+        <w:ind w:left="1200" w:right="1200"/>
+        <w:jc w:val="left"/>
+        <w:rPr>
+          <w:rFonts w:ascii="Courier" w:eastAsia="PingFang SC" w:hAnsi="Courier" w:cs="Courier"/>
+          <w:color w:val="333333"/>
+          <w:kern w:val="0"/>
+        </w:rPr>
+      </w:pPr>
+    </w:p>
+    <w:p>
+      <w:pPr>
+        <w:widowControl/>
+        <w:tabs>
+          <w:tab w:val="left" w:pos="560"/>
+          <w:tab w:val="left" w:pos="1120"/>
+          <w:tab w:val="left" w:pos="1680"/>
+          <w:tab w:val="left" w:pos="2240"/>
+          <w:tab w:val="left" w:pos="2800"/>
+          <w:tab w:val="left" w:pos="3360"/>
+          <w:tab w:val="left" w:pos="3920"/>
+          <w:tab w:val="left" w:pos="4480"/>
+          <w:tab w:val="left" w:pos="5040"/>
+          <w:tab w:val="left" w:pos="5600"/>
+          <w:tab w:val="left" w:pos="6160"/>
+          <w:tab w:val="left" w:pos="6720"/>
+        </w:tabs>
+        <w:autoSpaceDE w:val="0"/>
+        <w:autoSpaceDN w:val="0"/>
+        <w:adjustRightInd w:val="0"/>
+        <w:ind w:right="1200"/>
+        <w:jc w:val="left"/>
+        <w:rPr>
+          <w:rFonts w:ascii="Courier" w:eastAsia="PingFang SC" w:hAnsi="Courier" w:cs="Courier" w:hint="eastAsia"/>
+          <w:color w:val="333333"/>
+          <w:kern w:val="0"/>
+        </w:rPr>
+      </w:pPr>
+      <w:r>
+        <w:rPr>
+          <w:rFonts w:ascii="Courier" w:eastAsia="PingFang SC" w:hAnsi="Courier" w:cs="Courier" w:hint="eastAsia"/>
+          <w:color w:val="333333"/>
+          <w:kern w:val="0"/>
+        </w:rPr>
+        <w:tab/>
+        <w:t>### 1.</w:t>
+      </w:r>
+      <w:r>
+        <w:rPr>
+          <w:rFonts w:ascii="Courier" w:eastAsia="PingFang SC" w:hAnsi="Courier" w:cs="Courier" w:hint="eastAsia"/>
+          <w:color w:val="333333"/>
+          <w:kern w:val="0"/>
+        </w:rPr>
+        <w:t>数据来源：网络寻找，下载</w:t>
+      </w:r>
+      <w:r>
+        <w:rPr>
+          <w:rFonts w:ascii="Courier" w:eastAsia="PingFang SC" w:hAnsi="Courier" w:cs="Courier" w:hint="eastAsia"/>
+          <w:color w:val="333333"/>
+          <w:kern w:val="0"/>
+        </w:rPr>
+        <w:t>csv</w:t>
+      </w:r>
+      <w:r>
+        <w:rPr>
+          <w:rFonts w:ascii="Courier" w:eastAsia="PingFang SC" w:hAnsi="Courier" w:cs="Courier" w:hint="eastAsia"/>
+          <w:color w:val="333333"/>
+          <w:kern w:val="0"/>
+        </w:rPr>
+        <w:t>文件</w:t>
+      </w:r>
+      <w:r>
+        <w:rPr>
+          <w:rFonts w:ascii="Courier" w:eastAsia="PingFang SC" w:hAnsi="Courier" w:cs="Courier" w:hint="eastAsia"/>
+          <w:color w:val="333333"/>
+          <w:kern w:val="0"/>
+        </w:rPr>
+        <w:t xml:space="preserve"> </w:t>
+      </w:r>
+    </w:p>
+    <w:p>
+      <w:pPr>
+        <w:widowControl/>
+        <w:tabs>
+          <w:tab w:val="left" w:pos="560"/>
+          <w:tab w:val="left" w:pos="1120"/>
+          <w:tab w:val="left" w:pos="1680"/>
+          <w:tab w:val="left" w:pos="2240"/>
+          <w:tab w:val="left" w:pos="2800"/>
+          <w:tab w:val="left" w:pos="3360"/>
+          <w:tab w:val="left" w:pos="3920"/>
+          <w:tab w:val="left" w:pos="4480"/>
+          <w:tab w:val="left" w:pos="5040"/>
+          <w:tab w:val="left" w:pos="5600"/>
+          <w:tab w:val="left" w:pos="6160"/>
+          <w:tab w:val="left" w:pos="6720"/>
+        </w:tabs>
+        <w:autoSpaceDE w:val="0"/>
+        <w:autoSpaceDN w:val="0"/>
+        <w:adjustRightInd w:val="0"/>
+        <w:ind w:right="1200"/>
+        <w:jc w:val="left"/>
+        <w:rPr>
+          <w:rFonts w:ascii="Courier" w:eastAsia="PingFang SC" w:hAnsi="Courier" w:cs="Courier" w:hint="eastAsia"/>
+          <w:color w:val="333333"/>
+          <w:kern w:val="0"/>
+        </w:rPr>
+      </w:pPr>
+    </w:p>
+    <w:p>
+      <w:pPr>
+        <w:widowControl/>
+        <w:tabs>
+          <w:tab w:val="left" w:pos="560"/>
+          <w:tab w:val="left" w:pos="1120"/>
+          <w:tab w:val="left" w:pos="1680"/>
+          <w:tab w:val="left" w:pos="2240"/>
+          <w:tab w:val="left" w:pos="2800"/>
+          <w:tab w:val="left" w:pos="3360"/>
+          <w:tab w:val="left" w:pos="3920"/>
+          <w:tab w:val="left" w:pos="4480"/>
+          <w:tab w:val="left" w:pos="5040"/>
+          <w:tab w:val="left" w:pos="5600"/>
+          <w:tab w:val="left" w:pos="6160"/>
+          <w:tab w:val="left" w:pos="6720"/>
+        </w:tabs>
+        <w:autoSpaceDE w:val="0"/>
+        <w:autoSpaceDN w:val="0"/>
+        <w:adjustRightInd w:val="0"/>
+        <w:ind w:right="1200"/>
+        <w:jc w:val="left"/>
+        <w:rPr>
+          <w:rFonts w:ascii="Courier" w:eastAsia="PingFang SC" w:hAnsi="Courier" w:cs="Courier" w:hint="eastAsia"/>
+          <w:color w:val="333333"/>
+          <w:kern w:val="0"/>
+        </w:rPr>
+      </w:pPr>
+      <w:r>
+        <w:rPr>
+          <w:rFonts w:ascii="Courier" w:eastAsia="PingFang SC" w:hAnsi="Courier" w:cs="Courier" w:hint="eastAsia"/>
+          <w:color w:val="333333"/>
+          <w:kern w:val="0"/>
+        </w:rPr>
+        <w:t xml:space="preserve">### </w:t>
       </w:r>
       <w:bookmarkStart w:id="0" w:name="_GoBack"/>
       <w:bookmarkEnd w:id="0"/>
@@ -722,864 +1692,10 @@
         <w:autoSpaceDE w:val="0"/>
         <w:autoSpaceDN w:val="0"/>
         <w:adjustRightInd w:val="0"/>
-        <w:ind w:left="1740" w:right="1200" w:hanging="541"/>
-        <w:jc w:val="left"/>
-        <w:rPr>
-          <w:rFonts w:ascii="Courier" w:eastAsia="PingFang SC" w:hAnsi="Courier" w:cs="Courier"/>
-          <w:color w:val="333333"/>
-          <w:kern w:val="0"/>
-        </w:rPr>
-      </w:pPr>
-      <w:r>
-        <w:rPr>
-          <w:rFonts w:ascii="Courier" w:eastAsia="PingFang SC" w:hAnsi="Courier" w:cs="Courier"/>
-          <w:color w:val="ADADAD"/>
-          <w:kern w:val="0"/>
-        </w:rPr>
-        <w:t>3.</w:t>
-      </w:r>
-      <w:r>
-        <w:rPr>
-          <w:rFonts w:ascii="Courier" w:eastAsia="PingFang SC" w:hAnsi="Courier" w:cs="Courier"/>
-          <w:color w:val="333333"/>
-          <w:kern w:val="0"/>
-        </w:rPr>
-        <w:t xml:space="preserve"> </w:t>
-      </w:r>
-      <w:r>
-        <w:rPr>
-          <w:rFonts w:ascii="PingFang SC" w:eastAsia="PingFang SC" w:hAnsi="Courier" w:cs="PingFang SC" w:hint="eastAsia"/>
-          <w:color w:val="333333"/>
-          <w:kern w:val="0"/>
-        </w:rPr>
-        <w:t>内存</w:t>
-      </w:r>
-      <w:r>
-        <w:rPr>
-          <w:rFonts w:ascii="Courier" w:eastAsia="PingFang SC" w:hAnsi="Courier" w:cs="Courier"/>
-          <w:color w:val="333333"/>
-          <w:kern w:val="0"/>
-        </w:rPr>
-        <w:t>,list??</w:t>
-      </w:r>
-    </w:p>
-    <w:p>
-      <w:pPr>
-        <w:widowControl/>
-        <w:tabs>
-          <w:tab w:val="left" w:pos="560"/>
-          <w:tab w:val="left" w:pos="1120"/>
-          <w:tab w:val="left" w:pos="1680"/>
-          <w:tab w:val="left" w:pos="2240"/>
-          <w:tab w:val="left" w:pos="2800"/>
-          <w:tab w:val="left" w:pos="3360"/>
-          <w:tab w:val="left" w:pos="3920"/>
-          <w:tab w:val="left" w:pos="4480"/>
-          <w:tab w:val="left" w:pos="5040"/>
-          <w:tab w:val="left" w:pos="5600"/>
-          <w:tab w:val="left" w:pos="6160"/>
-          <w:tab w:val="left" w:pos="6720"/>
-        </w:tabs>
-        <w:autoSpaceDE w:val="0"/>
-        <w:autoSpaceDN w:val="0"/>
-        <w:adjustRightInd w:val="0"/>
-        <w:ind w:left="1200" w:right="1200"/>
-        <w:jc w:val="left"/>
-        <w:rPr>
-          <w:rFonts w:ascii="Courier" w:eastAsia="PingFang SC" w:hAnsi="Courier" w:cs="Courier"/>
-          <w:color w:val="333333"/>
-          <w:kern w:val="0"/>
-        </w:rPr>
-      </w:pPr>
-    </w:p>
-    <w:p>
-      <w:pPr>
-        <w:widowControl/>
-        <w:tabs>
-          <w:tab w:val="left" w:pos="560"/>
-          <w:tab w:val="left" w:pos="1120"/>
-          <w:tab w:val="left" w:pos="1680"/>
-          <w:tab w:val="left" w:pos="2240"/>
-          <w:tab w:val="left" w:pos="2800"/>
-          <w:tab w:val="left" w:pos="3360"/>
-          <w:tab w:val="left" w:pos="3920"/>
-          <w:tab w:val="left" w:pos="4480"/>
-          <w:tab w:val="left" w:pos="5040"/>
-          <w:tab w:val="left" w:pos="5600"/>
-          <w:tab w:val="left" w:pos="6160"/>
-          <w:tab w:val="left" w:pos="6720"/>
-        </w:tabs>
-        <w:autoSpaceDE w:val="0"/>
-        <w:autoSpaceDN w:val="0"/>
-        <w:adjustRightInd w:val="0"/>
-        <w:ind w:left="1200" w:right="1200" w:hanging="721"/>
-        <w:jc w:val="left"/>
-        <w:rPr>
-          <w:rFonts w:ascii="Courier" w:eastAsia="PingFang SC" w:hAnsi="Courier" w:cs="Courier"/>
-          <w:bCs/>
-          <w:color w:val="333333"/>
-          <w:kern w:val="0"/>
-        </w:rPr>
-      </w:pPr>
-      <w:r>
-        <w:rPr>
-          <w:rFonts w:ascii="Courier" w:eastAsia="PingFang SC" w:hAnsi="Courier" w:cs="Courier"/>
-          <w:bCs/>
-          <w:color w:val="333333"/>
-          <w:kern w:val="0"/>
-        </w:rPr>
-        <w:t xml:space="preserve">### </w:t>
-      </w:r>
-      <w:r>
-        <w:rPr>
-          <w:rFonts w:ascii="PingFang SC" w:eastAsia="PingFang SC" w:hAnsi="Courier" w:cs="PingFang SC" w:hint="eastAsia"/>
-          <w:bCs/>
-          <w:color w:val="333333"/>
-          <w:kern w:val="0"/>
-        </w:rPr>
-        <w:t>数据格式</w:t>
-      </w:r>
-    </w:p>
-    <w:p>
-      <w:pPr>
-        <w:widowControl/>
-        <w:tabs>
-          <w:tab w:val="left" w:pos="560"/>
-          <w:tab w:val="left" w:pos="1120"/>
-          <w:tab w:val="left" w:pos="1680"/>
-          <w:tab w:val="left" w:pos="2240"/>
-          <w:tab w:val="left" w:pos="2800"/>
-          <w:tab w:val="left" w:pos="3360"/>
-          <w:tab w:val="left" w:pos="3920"/>
-          <w:tab w:val="left" w:pos="4480"/>
-          <w:tab w:val="left" w:pos="5040"/>
-          <w:tab w:val="left" w:pos="5600"/>
-          <w:tab w:val="left" w:pos="6160"/>
-          <w:tab w:val="left" w:pos="6720"/>
-        </w:tabs>
-        <w:autoSpaceDE w:val="0"/>
-        <w:autoSpaceDN w:val="0"/>
-        <w:adjustRightInd w:val="0"/>
-        <w:ind w:left="1200" w:right="1200"/>
-        <w:jc w:val="left"/>
-        <w:rPr>
-          <w:rFonts w:ascii="Courier" w:eastAsia="PingFang SC" w:hAnsi="Courier" w:cs="Courier"/>
-          <w:color w:val="333333"/>
-          <w:kern w:val="0"/>
-        </w:rPr>
-      </w:pPr>
-      <w:r>
-        <w:rPr>
-          <w:rFonts w:ascii="PingFang SC" w:eastAsia="PingFang SC" w:hAnsi="Courier" w:cs="PingFang SC" w:hint="eastAsia"/>
-          <w:color w:val="333333"/>
-          <w:kern w:val="0"/>
-        </w:rPr>
-        <w:t>比赛共</w:t>
-      </w:r>
-      <w:r>
-        <w:rPr>
-          <w:rFonts w:ascii="Courier" w:eastAsia="PingFang SC" w:hAnsi="Courier" w:cs="Courier"/>
-          <w:color w:val="333333"/>
-          <w:kern w:val="0"/>
-        </w:rPr>
-        <w:t>48</w:t>
-      </w:r>
-      <w:r>
-        <w:rPr>
-          <w:rFonts w:ascii="PingFang SC" w:eastAsia="PingFang SC" w:hAnsi="Courier" w:cs="PingFang SC" w:hint="eastAsia"/>
-          <w:color w:val="333333"/>
-          <w:kern w:val="0"/>
-        </w:rPr>
-        <w:t>分钟，两方各有一个长度为</w:t>
-      </w:r>
-      <w:r>
-        <w:rPr>
-          <w:rFonts w:ascii="Courier" w:eastAsia="PingFang SC" w:hAnsi="Courier" w:cs="Courier"/>
-          <w:color w:val="333333"/>
-          <w:kern w:val="0"/>
-        </w:rPr>
-        <w:t>48</w:t>
-      </w:r>
-      <w:r>
-        <w:rPr>
-          <w:rFonts w:ascii="PingFang SC" w:eastAsia="PingFang SC" w:hAnsi="Courier" w:cs="PingFang SC" w:hint="eastAsia"/>
-          <w:color w:val="333333"/>
-          <w:kern w:val="0"/>
-        </w:rPr>
-        <w:t>的得分向量，分别记为</w:t>
-      </w:r>
-      <w:r>
-        <w:rPr>
-          <w:rFonts w:ascii="Courier" w:eastAsia="PingFang SC" w:hAnsi="Courier" w:cs="Courier"/>
-          <w:color w:val="333333"/>
-          <w:kern w:val="0"/>
-        </w:rPr>
-        <w:t>a1,a2</w:t>
-      </w:r>
-      <w:r>
-        <w:rPr>
-          <w:rFonts w:ascii="PingFang SC" w:eastAsia="PingFang SC" w:hAnsi="Courier" w:cs="PingFang SC" w:hint="eastAsia"/>
-          <w:color w:val="333333"/>
-          <w:kern w:val="0"/>
-        </w:rPr>
-        <w:t>，因此比分差向量</w:t>
-      </w:r>
-      <w:r>
-        <w:rPr>
-          <w:rFonts w:ascii="Courier" w:eastAsia="PingFang SC" w:hAnsi="Courier" w:cs="Courier"/>
-          <w:color w:val="333333"/>
-          <w:kern w:val="0"/>
-        </w:rPr>
-        <w:t>c = a1-a2</w:t>
-      </w:r>
-      <w:r>
-        <w:rPr>
-          <w:rFonts w:ascii="PingFang SC" w:eastAsia="PingFang SC" w:hAnsi="Courier" w:cs="PingFang SC" w:hint="eastAsia"/>
-          <w:color w:val="333333"/>
-          <w:kern w:val="0"/>
-        </w:rPr>
-        <w:t>。</w:t>
-      </w:r>
-    </w:p>
-    <w:p>
-      <w:pPr>
-        <w:widowControl/>
-        <w:tabs>
-          <w:tab w:val="left" w:pos="560"/>
-          <w:tab w:val="left" w:pos="1120"/>
-          <w:tab w:val="left" w:pos="1680"/>
-          <w:tab w:val="left" w:pos="2240"/>
-          <w:tab w:val="left" w:pos="2800"/>
-          <w:tab w:val="left" w:pos="3360"/>
-          <w:tab w:val="left" w:pos="3920"/>
-          <w:tab w:val="left" w:pos="4480"/>
-          <w:tab w:val="left" w:pos="5040"/>
-          <w:tab w:val="left" w:pos="5600"/>
-          <w:tab w:val="left" w:pos="6160"/>
-          <w:tab w:val="left" w:pos="6720"/>
-        </w:tabs>
-        <w:autoSpaceDE w:val="0"/>
-        <w:autoSpaceDN w:val="0"/>
-        <w:adjustRightInd w:val="0"/>
-        <w:ind w:left="1200" w:right="1200"/>
-        <w:jc w:val="left"/>
-        <w:rPr>
-          <w:rFonts w:ascii="Courier" w:eastAsia="PingFang SC" w:hAnsi="Courier" w:cs="Courier"/>
-          <w:color w:val="333333"/>
-          <w:kern w:val="0"/>
-        </w:rPr>
-      </w:pPr>
-    </w:p>
-    <w:p>
-      <w:pPr>
-        <w:widowControl/>
-        <w:tabs>
-          <w:tab w:val="left" w:pos="560"/>
-          <w:tab w:val="left" w:pos="1120"/>
-          <w:tab w:val="left" w:pos="1680"/>
-          <w:tab w:val="left" w:pos="2240"/>
-          <w:tab w:val="left" w:pos="2800"/>
-          <w:tab w:val="left" w:pos="3360"/>
-          <w:tab w:val="left" w:pos="3920"/>
-          <w:tab w:val="left" w:pos="4480"/>
-          <w:tab w:val="left" w:pos="5040"/>
-          <w:tab w:val="left" w:pos="5600"/>
-          <w:tab w:val="left" w:pos="6160"/>
-          <w:tab w:val="left" w:pos="6720"/>
-        </w:tabs>
-        <w:autoSpaceDE w:val="0"/>
-        <w:autoSpaceDN w:val="0"/>
-        <w:adjustRightInd w:val="0"/>
-        <w:ind w:left="1200" w:right="1200" w:hanging="721"/>
-        <w:jc w:val="left"/>
-        <w:rPr>
-          <w:rFonts w:ascii="Courier" w:eastAsia="PingFang SC" w:hAnsi="Courier" w:cs="Courier"/>
-          <w:bCs/>
-          <w:color w:val="333333"/>
-          <w:kern w:val="0"/>
-        </w:rPr>
-      </w:pPr>
-      <w:r>
-        <w:rPr>
-          <w:rFonts w:ascii="Courier" w:eastAsia="PingFang SC" w:hAnsi="Courier" w:cs="Courier"/>
-          <w:bCs/>
-          <w:color w:val="333333"/>
-          <w:kern w:val="0"/>
-        </w:rPr>
-        <w:t xml:space="preserve">### </w:t>
-      </w:r>
-      <w:r>
-        <w:rPr>
-          <w:rFonts w:ascii="PingFang SC" w:eastAsia="PingFang SC" w:hAnsi="Courier" w:cs="PingFang SC" w:hint="eastAsia"/>
-          <w:bCs/>
-          <w:color w:val="333333"/>
-          <w:kern w:val="0"/>
-        </w:rPr>
-        <w:t>数据展示</w:t>
-      </w:r>
-    </w:p>
-    <w:p>
-      <w:pPr>
-        <w:widowControl/>
-        <w:tabs>
-          <w:tab w:val="left" w:pos="560"/>
-          <w:tab w:val="left" w:pos="1120"/>
-          <w:tab w:val="left" w:pos="1680"/>
-          <w:tab w:val="left" w:pos="2240"/>
-          <w:tab w:val="left" w:pos="2800"/>
-          <w:tab w:val="left" w:pos="3360"/>
-          <w:tab w:val="left" w:pos="3920"/>
-          <w:tab w:val="left" w:pos="4480"/>
-          <w:tab w:val="left" w:pos="5040"/>
-          <w:tab w:val="left" w:pos="5600"/>
-          <w:tab w:val="left" w:pos="6160"/>
-          <w:tab w:val="left" w:pos="6720"/>
-        </w:tabs>
-        <w:autoSpaceDE w:val="0"/>
-        <w:autoSpaceDN w:val="0"/>
-        <w:adjustRightInd w:val="0"/>
-        <w:ind w:left="1200" w:right="1200"/>
-        <w:jc w:val="left"/>
-        <w:rPr>
-          <w:rFonts w:ascii="Courier" w:eastAsia="PingFang SC" w:hAnsi="Courier" w:cs="Courier"/>
-          <w:color w:val="333333"/>
-          <w:kern w:val="0"/>
-        </w:rPr>
-      </w:pPr>
-    </w:p>
-    <w:p>
-      <w:pPr>
-        <w:widowControl/>
-        <w:tabs>
-          <w:tab w:val="left" w:pos="560"/>
-          <w:tab w:val="left" w:pos="1120"/>
-          <w:tab w:val="left" w:pos="1680"/>
-          <w:tab w:val="left" w:pos="2240"/>
-          <w:tab w:val="left" w:pos="2800"/>
-          <w:tab w:val="left" w:pos="3360"/>
-          <w:tab w:val="left" w:pos="3920"/>
-          <w:tab w:val="left" w:pos="4480"/>
-          <w:tab w:val="left" w:pos="5040"/>
-          <w:tab w:val="left" w:pos="5600"/>
-          <w:tab w:val="left" w:pos="6160"/>
-          <w:tab w:val="left" w:pos="6720"/>
-        </w:tabs>
-        <w:autoSpaceDE w:val="0"/>
-        <w:autoSpaceDN w:val="0"/>
-        <w:adjustRightInd w:val="0"/>
-        <w:ind w:left="1200" w:right="1200" w:hanging="901"/>
-        <w:jc w:val="left"/>
-        <w:rPr>
-          <w:rFonts w:ascii="Courier" w:eastAsia="PingFang SC" w:hAnsi="Courier" w:cs="Courier"/>
-          <w:bCs/>
-          <w:color w:val="333333"/>
-          <w:kern w:val="0"/>
-        </w:rPr>
-      </w:pPr>
-      <w:r>
-        <w:rPr>
-          <w:rFonts w:ascii="Courier" w:eastAsia="PingFang SC" w:hAnsi="Courier" w:cs="Courier"/>
-          <w:bCs/>
-          <w:color w:val="333333"/>
-          <w:kern w:val="0"/>
-        </w:rPr>
-        <w:t xml:space="preserve">#### 1. </w:t>
-      </w:r>
-      <w:r>
-        <w:rPr>
-          <w:rFonts w:ascii="PingFang SC" w:eastAsia="PingFang SC" w:hAnsi="Courier" w:cs="PingFang SC" w:hint="eastAsia"/>
-          <w:bCs/>
-          <w:color w:val="333333"/>
-          <w:kern w:val="0"/>
-        </w:rPr>
-        <w:t>静态展示</w:t>
-      </w:r>
-    </w:p>
-    <w:p>
-      <w:pPr>
-        <w:widowControl/>
-        <w:tabs>
-          <w:tab w:val="left" w:pos="560"/>
-          <w:tab w:val="left" w:pos="1120"/>
-          <w:tab w:val="left" w:pos="1680"/>
-          <w:tab w:val="left" w:pos="2240"/>
-          <w:tab w:val="left" w:pos="2800"/>
-          <w:tab w:val="left" w:pos="3360"/>
-          <w:tab w:val="left" w:pos="3920"/>
-          <w:tab w:val="left" w:pos="4480"/>
-          <w:tab w:val="left" w:pos="5040"/>
-          <w:tab w:val="left" w:pos="5600"/>
-          <w:tab w:val="left" w:pos="6160"/>
-          <w:tab w:val="left" w:pos="6720"/>
-        </w:tabs>
-        <w:autoSpaceDE w:val="0"/>
-        <w:autoSpaceDN w:val="0"/>
-        <w:adjustRightInd w:val="0"/>
-        <w:ind w:left="1200" w:right="1200"/>
-        <w:jc w:val="left"/>
-        <w:rPr>
-          <w:rFonts w:ascii="Courier" w:eastAsia="PingFang SC" w:hAnsi="Courier" w:cs="Courier"/>
-          <w:color w:val="333333"/>
-          <w:kern w:val="0"/>
-        </w:rPr>
-      </w:pPr>
-    </w:p>
-    <w:p>
-      <w:pPr>
-        <w:widowControl/>
-        <w:tabs>
-          <w:tab w:val="left" w:pos="560"/>
-          <w:tab w:val="left" w:pos="1120"/>
-          <w:tab w:val="left" w:pos="1680"/>
-          <w:tab w:val="left" w:pos="2240"/>
-          <w:tab w:val="left" w:pos="2800"/>
-          <w:tab w:val="left" w:pos="3360"/>
-          <w:tab w:val="left" w:pos="3920"/>
-          <w:tab w:val="left" w:pos="4480"/>
-          <w:tab w:val="left" w:pos="5040"/>
-          <w:tab w:val="left" w:pos="5600"/>
-          <w:tab w:val="left" w:pos="6160"/>
-          <w:tab w:val="left" w:pos="6720"/>
-        </w:tabs>
-        <w:autoSpaceDE w:val="0"/>
-        <w:autoSpaceDN w:val="0"/>
-        <w:adjustRightInd w:val="0"/>
-        <w:ind w:left="1740" w:right="1200" w:hanging="541"/>
-        <w:jc w:val="left"/>
-        <w:rPr>
-          <w:rFonts w:ascii="Courier" w:eastAsia="PingFang SC" w:hAnsi="Courier" w:cs="Courier"/>
-          <w:color w:val="333333"/>
-          <w:kern w:val="0"/>
-        </w:rPr>
-      </w:pPr>
-      <w:r>
-        <w:rPr>
-          <w:rFonts w:ascii="Courier" w:eastAsia="PingFang SC" w:hAnsi="Courier" w:cs="Courier"/>
-          <w:color w:val="ADADAD"/>
-          <w:kern w:val="0"/>
-        </w:rPr>
-        <w:t>1.</w:t>
-      </w:r>
-      <w:r>
-        <w:rPr>
-          <w:rFonts w:ascii="Courier" w:eastAsia="PingFang SC" w:hAnsi="Courier" w:cs="Courier"/>
-          <w:color w:val="333333"/>
-          <w:kern w:val="0"/>
-        </w:rPr>
-        <w:t xml:space="preserve"> </w:t>
-      </w:r>
-      <w:r>
-        <w:rPr>
-          <w:rFonts w:ascii="PingFang SC" w:eastAsia="PingFang SC" w:hAnsi="Courier" w:cs="PingFang SC" w:hint="eastAsia"/>
-          <w:color w:val="333333"/>
-          <w:kern w:val="0"/>
-        </w:rPr>
-        <w:t>分差柱状图</w:t>
-      </w:r>
-    </w:p>
-    <w:p>
-      <w:pPr>
-        <w:widowControl/>
-        <w:tabs>
-          <w:tab w:val="left" w:pos="560"/>
-          <w:tab w:val="left" w:pos="1120"/>
-          <w:tab w:val="left" w:pos="1680"/>
-          <w:tab w:val="left" w:pos="2240"/>
-          <w:tab w:val="left" w:pos="2800"/>
-          <w:tab w:val="left" w:pos="3360"/>
-          <w:tab w:val="left" w:pos="3920"/>
-          <w:tab w:val="left" w:pos="4480"/>
-          <w:tab w:val="left" w:pos="5040"/>
-          <w:tab w:val="left" w:pos="5600"/>
-          <w:tab w:val="left" w:pos="6160"/>
-          <w:tab w:val="left" w:pos="6720"/>
-        </w:tabs>
-        <w:autoSpaceDE w:val="0"/>
-        <w:autoSpaceDN w:val="0"/>
-        <w:adjustRightInd w:val="0"/>
-        <w:ind w:left="1740" w:right="1200" w:hanging="541"/>
-        <w:jc w:val="left"/>
-        <w:rPr>
-          <w:rFonts w:ascii="Courier" w:eastAsia="PingFang SC" w:hAnsi="Courier" w:cs="Courier"/>
-          <w:color w:val="333333"/>
-          <w:kern w:val="0"/>
-        </w:rPr>
-      </w:pPr>
-      <w:r>
-        <w:rPr>
-          <w:rFonts w:ascii="Courier" w:eastAsia="PingFang SC" w:hAnsi="Courier" w:cs="Courier"/>
-          <w:color w:val="ADADAD"/>
-          <w:kern w:val="0"/>
-        </w:rPr>
-        <w:t>2.</w:t>
-      </w:r>
-      <w:r>
-        <w:rPr>
-          <w:rFonts w:ascii="Courier" w:eastAsia="PingFang SC" w:hAnsi="Courier" w:cs="Courier"/>
-          <w:color w:val="333333"/>
-          <w:kern w:val="0"/>
-        </w:rPr>
-        <w:t xml:space="preserve"> </w:t>
-      </w:r>
-      <w:r>
-        <w:rPr>
-          <w:rFonts w:ascii="PingFang SC" w:eastAsia="PingFang SC" w:hAnsi="Courier" w:cs="PingFang SC" w:hint="eastAsia"/>
-          <w:color w:val="333333"/>
-          <w:kern w:val="0"/>
-        </w:rPr>
-        <w:t>两种颜色，</w:t>
-      </w:r>
-      <w:r>
-        <w:rPr>
-          <w:rFonts w:ascii="Courier" w:eastAsia="PingFang SC" w:hAnsi="Courier" w:cs="Courier"/>
-          <w:color w:val="333333"/>
-          <w:kern w:val="0"/>
-        </w:rPr>
-        <w:t>c&gt;0</w:t>
-      </w:r>
-      <w:r>
-        <w:rPr>
-          <w:rFonts w:ascii="PingFang SC" w:eastAsia="PingFang SC" w:hAnsi="Courier" w:cs="PingFang SC" w:hint="eastAsia"/>
-          <w:color w:val="333333"/>
-          <w:kern w:val="0"/>
-        </w:rPr>
-        <w:t>，为红色；</w:t>
-      </w:r>
-      <w:r>
-        <w:rPr>
-          <w:rFonts w:ascii="Courier" w:eastAsia="PingFang SC" w:hAnsi="Courier" w:cs="Courier"/>
-          <w:color w:val="333333"/>
-          <w:kern w:val="0"/>
-        </w:rPr>
-        <w:t>c&lt;0</w:t>
-      </w:r>
-      <w:r>
-        <w:rPr>
-          <w:rFonts w:ascii="PingFang SC" w:eastAsia="PingFang SC" w:hAnsi="Courier" w:cs="PingFang SC" w:hint="eastAsia"/>
-          <w:color w:val="333333"/>
-          <w:kern w:val="0"/>
-        </w:rPr>
-        <w:t>为橙黄色</w:t>
-      </w:r>
-    </w:p>
-    <w:p>
-      <w:pPr>
-        <w:widowControl/>
-        <w:tabs>
-          <w:tab w:val="left" w:pos="560"/>
-          <w:tab w:val="left" w:pos="1120"/>
-          <w:tab w:val="left" w:pos="1680"/>
-          <w:tab w:val="left" w:pos="2240"/>
-          <w:tab w:val="left" w:pos="2800"/>
-          <w:tab w:val="left" w:pos="3360"/>
-          <w:tab w:val="left" w:pos="3920"/>
-          <w:tab w:val="left" w:pos="4480"/>
-          <w:tab w:val="left" w:pos="5040"/>
-          <w:tab w:val="left" w:pos="5600"/>
-          <w:tab w:val="left" w:pos="6160"/>
-          <w:tab w:val="left" w:pos="6720"/>
-        </w:tabs>
-        <w:autoSpaceDE w:val="0"/>
-        <w:autoSpaceDN w:val="0"/>
-        <w:adjustRightInd w:val="0"/>
-        <w:ind w:left="1200" w:right="1200"/>
-        <w:jc w:val="left"/>
-        <w:rPr>
-          <w:rFonts w:ascii="Courier" w:eastAsia="PingFang SC" w:hAnsi="Courier" w:cs="Courier"/>
-          <w:color w:val="333333"/>
-          <w:kern w:val="0"/>
-        </w:rPr>
-      </w:pPr>
-    </w:p>
-    <w:p>
-      <w:pPr>
-        <w:widowControl/>
-        <w:tabs>
-          <w:tab w:val="left" w:pos="560"/>
-          <w:tab w:val="left" w:pos="1120"/>
-          <w:tab w:val="left" w:pos="1680"/>
-          <w:tab w:val="left" w:pos="2240"/>
-          <w:tab w:val="left" w:pos="2800"/>
-          <w:tab w:val="left" w:pos="3360"/>
-          <w:tab w:val="left" w:pos="3920"/>
-          <w:tab w:val="left" w:pos="4480"/>
-          <w:tab w:val="left" w:pos="5040"/>
-          <w:tab w:val="left" w:pos="5600"/>
-          <w:tab w:val="left" w:pos="6160"/>
-          <w:tab w:val="left" w:pos="6720"/>
-        </w:tabs>
-        <w:autoSpaceDE w:val="0"/>
-        <w:autoSpaceDN w:val="0"/>
-        <w:adjustRightInd w:val="0"/>
-        <w:ind w:left="1200" w:right="1200" w:hanging="901"/>
-        <w:jc w:val="left"/>
-        <w:rPr>
-          <w:rFonts w:ascii="Courier" w:eastAsia="PingFang SC" w:hAnsi="Courier" w:cs="Courier"/>
-          <w:bCs/>
-          <w:color w:val="333333"/>
-          <w:kern w:val="0"/>
-        </w:rPr>
-      </w:pPr>
-      <w:r>
-        <w:rPr>
-          <w:rFonts w:ascii="Courier" w:eastAsia="PingFang SC" w:hAnsi="Courier" w:cs="Courier"/>
-          <w:bCs/>
-          <w:color w:val="333333"/>
-          <w:kern w:val="0"/>
-        </w:rPr>
-        <w:t xml:space="preserve">#### 2. </w:t>
-      </w:r>
-      <w:r>
-        <w:rPr>
-          <w:rFonts w:ascii="PingFang SC" w:eastAsia="PingFang SC" w:hAnsi="Courier" w:cs="PingFang SC" w:hint="eastAsia"/>
-          <w:bCs/>
-          <w:color w:val="333333"/>
-          <w:kern w:val="0"/>
-        </w:rPr>
-        <w:t>动态交互</w:t>
-      </w:r>
-    </w:p>
-    <w:p>
-      <w:pPr>
-        <w:widowControl/>
-        <w:tabs>
-          <w:tab w:val="left" w:pos="560"/>
-          <w:tab w:val="left" w:pos="1120"/>
-          <w:tab w:val="left" w:pos="1680"/>
-          <w:tab w:val="left" w:pos="2240"/>
-          <w:tab w:val="left" w:pos="2800"/>
-          <w:tab w:val="left" w:pos="3360"/>
-          <w:tab w:val="left" w:pos="3920"/>
-          <w:tab w:val="left" w:pos="4480"/>
-          <w:tab w:val="left" w:pos="5040"/>
-          <w:tab w:val="left" w:pos="5600"/>
-          <w:tab w:val="left" w:pos="6160"/>
-          <w:tab w:val="left" w:pos="6720"/>
-        </w:tabs>
-        <w:autoSpaceDE w:val="0"/>
-        <w:autoSpaceDN w:val="0"/>
-        <w:adjustRightInd w:val="0"/>
-        <w:ind w:left="1200" w:right="1200"/>
-        <w:jc w:val="left"/>
-        <w:rPr>
-          <w:rFonts w:ascii="Courier" w:eastAsia="PingFang SC" w:hAnsi="Courier" w:cs="Courier"/>
-          <w:color w:val="333333"/>
-          <w:kern w:val="0"/>
-        </w:rPr>
-      </w:pPr>
-    </w:p>
-    <w:p>
-      <w:pPr>
-        <w:widowControl/>
-        <w:tabs>
-          <w:tab w:val="left" w:pos="560"/>
-          <w:tab w:val="left" w:pos="1120"/>
-          <w:tab w:val="left" w:pos="1680"/>
-          <w:tab w:val="left" w:pos="2240"/>
-          <w:tab w:val="left" w:pos="2800"/>
-          <w:tab w:val="left" w:pos="3360"/>
-          <w:tab w:val="left" w:pos="3920"/>
-          <w:tab w:val="left" w:pos="4480"/>
-          <w:tab w:val="left" w:pos="5040"/>
-          <w:tab w:val="left" w:pos="5600"/>
-          <w:tab w:val="left" w:pos="6160"/>
-          <w:tab w:val="left" w:pos="6720"/>
-        </w:tabs>
-        <w:autoSpaceDE w:val="0"/>
-        <w:autoSpaceDN w:val="0"/>
-        <w:adjustRightInd w:val="0"/>
-        <w:ind w:left="1740" w:right="1200" w:hanging="541"/>
-        <w:jc w:val="left"/>
-        <w:rPr>
-          <w:rFonts w:ascii="Courier" w:eastAsia="PingFang SC" w:hAnsi="Courier" w:cs="Courier"/>
-          <w:color w:val="333333"/>
-          <w:kern w:val="0"/>
-        </w:rPr>
-      </w:pPr>
-      <w:r>
-        <w:rPr>
-          <w:rFonts w:ascii="Courier" w:eastAsia="PingFang SC" w:hAnsi="Courier" w:cs="Courier"/>
-          <w:color w:val="ADADAD"/>
-          <w:kern w:val="0"/>
-        </w:rPr>
-        <w:t>1.</w:t>
-      </w:r>
-      <w:r>
-        <w:rPr>
-          <w:rFonts w:ascii="Courier" w:eastAsia="PingFang SC" w:hAnsi="Courier" w:cs="Courier"/>
-          <w:color w:val="333333"/>
-          <w:kern w:val="0"/>
-        </w:rPr>
-        <w:t xml:space="preserve"> </w:t>
-      </w:r>
-      <w:r>
-        <w:rPr>
-          <w:rFonts w:ascii="PingFang SC" w:eastAsia="PingFang SC" w:hAnsi="Courier" w:cs="PingFang SC" w:hint="eastAsia"/>
-          <w:color w:val="333333"/>
-          <w:kern w:val="0"/>
-        </w:rPr>
-        <w:t>鼠标悬浮于某特定柱状图可出现分差悬浮框</w:t>
-      </w:r>
-    </w:p>
-    <w:p>
-      <w:pPr>
-        <w:widowControl/>
-        <w:tabs>
-          <w:tab w:val="left" w:pos="560"/>
-          <w:tab w:val="left" w:pos="1120"/>
-          <w:tab w:val="left" w:pos="1680"/>
-          <w:tab w:val="left" w:pos="2240"/>
-          <w:tab w:val="left" w:pos="2800"/>
-          <w:tab w:val="left" w:pos="3360"/>
-          <w:tab w:val="left" w:pos="3920"/>
-          <w:tab w:val="left" w:pos="4480"/>
-          <w:tab w:val="left" w:pos="5040"/>
-          <w:tab w:val="left" w:pos="5600"/>
-          <w:tab w:val="left" w:pos="6160"/>
-          <w:tab w:val="left" w:pos="6720"/>
-        </w:tabs>
-        <w:autoSpaceDE w:val="0"/>
-        <w:autoSpaceDN w:val="0"/>
-        <w:adjustRightInd w:val="0"/>
-        <w:ind w:left="1200" w:right="1200"/>
-        <w:jc w:val="left"/>
-        <w:rPr>
-          <w:rFonts w:ascii="Courier" w:eastAsia="PingFang SC" w:hAnsi="Courier" w:cs="Courier"/>
-          <w:color w:val="333333"/>
-          <w:kern w:val="0"/>
-        </w:rPr>
-      </w:pPr>
-    </w:p>
-    <w:p>
-      <w:pPr>
-        <w:widowControl/>
-        <w:tabs>
-          <w:tab w:val="left" w:pos="560"/>
-          <w:tab w:val="left" w:pos="1120"/>
-          <w:tab w:val="left" w:pos="1680"/>
-          <w:tab w:val="left" w:pos="2240"/>
-          <w:tab w:val="left" w:pos="2800"/>
-          <w:tab w:val="left" w:pos="3360"/>
-          <w:tab w:val="left" w:pos="3920"/>
-          <w:tab w:val="left" w:pos="4480"/>
-          <w:tab w:val="left" w:pos="5040"/>
-          <w:tab w:val="left" w:pos="5600"/>
-          <w:tab w:val="left" w:pos="6160"/>
-          <w:tab w:val="left" w:pos="6720"/>
-        </w:tabs>
-        <w:autoSpaceDE w:val="0"/>
-        <w:autoSpaceDN w:val="0"/>
-        <w:adjustRightInd w:val="0"/>
-        <w:ind w:left="1200" w:right="1200" w:hanging="541"/>
-        <w:jc w:val="left"/>
-        <w:rPr>
-          <w:rFonts w:ascii="Courier" w:eastAsia="PingFang SC" w:hAnsi="Courier" w:cs="Courier"/>
-          <w:bCs/>
-          <w:color w:val="333333"/>
-          <w:kern w:val="0"/>
-        </w:rPr>
-      </w:pPr>
-      <w:r>
-        <w:rPr>
-          <w:rFonts w:ascii="Courier" w:eastAsia="PingFang SC" w:hAnsi="Courier" w:cs="Courier"/>
-          <w:bCs/>
-          <w:color w:val="333333"/>
-          <w:kern w:val="0"/>
-        </w:rPr>
-        <w:t xml:space="preserve">## 2. </w:t>
-      </w:r>
-      <w:r>
-        <w:rPr>
-          <w:rFonts w:ascii="PingFang SC" w:eastAsia="PingFang SC" w:hAnsi="Courier" w:cs="PingFang SC" w:hint="eastAsia"/>
-          <w:bCs/>
-          <w:color w:val="333333"/>
-          <w:kern w:val="0"/>
-        </w:rPr>
-        <w:t>可视化球员投篮热力图</w:t>
-      </w:r>
-    </w:p>
-    <w:p>
-      <w:pPr>
-        <w:widowControl/>
-        <w:tabs>
-          <w:tab w:val="left" w:pos="560"/>
-          <w:tab w:val="left" w:pos="1120"/>
-          <w:tab w:val="left" w:pos="1680"/>
-          <w:tab w:val="left" w:pos="2240"/>
-          <w:tab w:val="left" w:pos="2800"/>
-          <w:tab w:val="left" w:pos="3360"/>
-          <w:tab w:val="left" w:pos="3920"/>
-          <w:tab w:val="left" w:pos="4480"/>
-          <w:tab w:val="left" w:pos="5040"/>
-          <w:tab w:val="left" w:pos="5600"/>
-          <w:tab w:val="left" w:pos="6160"/>
-          <w:tab w:val="left" w:pos="6720"/>
-        </w:tabs>
-        <w:autoSpaceDE w:val="0"/>
-        <w:autoSpaceDN w:val="0"/>
-        <w:adjustRightInd w:val="0"/>
-        <w:ind w:left="1200" w:right="1200"/>
-        <w:jc w:val="left"/>
-        <w:rPr>
-          <w:rFonts w:ascii="Courier" w:eastAsia="PingFang SC" w:hAnsi="Courier" w:cs="Courier"/>
-          <w:color w:val="333333"/>
-          <w:kern w:val="0"/>
-        </w:rPr>
-      </w:pPr>
-    </w:p>
-    <w:p>
-      <w:pPr>
-        <w:widowControl/>
-        <w:tabs>
-          <w:tab w:val="left" w:pos="560"/>
-          <w:tab w:val="left" w:pos="1120"/>
-          <w:tab w:val="left" w:pos="1680"/>
-          <w:tab w:val="left" w:pos="2240"/>
-          <w:tab w:val="left" w:pos="2800"/>
-          <w:tab w:val="left" w:pos="3360"/>
-          <w:tab w:val="left" w:pos="3920"/>
-          <w:tab w:val="left" w:pos="4480"/>
-          <w:tab w:val="left" w:pos="5040"/>
-          <w:tab w:val="left" w:pos="5600"/>
-          <w:tab w:val="left" w:pos="6160"/>
-          <w:tab w:val="left" w:pos="6720"/>
-        </w:tabs>
-        <w:autoSpaceDE w:val="0"/>
-        <w:autoSpaceDN w:val="0"/>
-        <w:adjustRightInd w:val="0"/>
-        <w:ind w:left="1200" w:right="1200"/>
-        <w:jc w:val="left"/>
-        <w:rPr>
-          <w:rFonts w:ascii="Courier" w:eastAsia="PingFang SC" w:hAnsi="Courier" w:cs="Courier"/>
-          <w:color w:val="333333"/>
-          <w:kern w:val="0"/>
-        </w:rPr>
-      </w:pPr>
-    </w:p>
-    <w:p>
-      <w:pPr>
-        <w:widowControl/>
-        <w:tabs>
-          <w:tab w:val="left" w:pos="560"/>
-          <w:tab w:val="left" w:pos="1120"/>
-          <w:tab w:val="left" w:pos="1680"/>
-          <w:tab w:val="left" w:pos="2240"/>
-          <w:tab w:val="left" w:pos="2800"/>
-          <w:tab w:val="left" w:pos="3360"/>
-          <w:tab w:val="left" w:pos="3920"/>
-          <w:tab w:val="left" w:pos="4480"/>
-          <w:tab w:val="left" w:pos="5040"/>
-          <w:tab w:val="left" w:pos="5600"/>
-          <w:tab w:val="left" w:pos="6160"/>
-          <w:tab w:val="left" w:pos="6720"/>
-        </w:tabs>
-        <w:autoSpaceDE w:val="0"/>
-        <w:autoSpaceDN w:val="0"/>
-        <w:adjustRightInd w:val="0"/>
         <w:ind w:left="1200" w:right="1200" w:hanging="361"/>
         <w:jc w:val="left"/>
         <w:rPr>
-          <w:rFonts w:ascii="PingFang SC" w:eastAsia="PingFang SC" w:hAnsi="Courier" w:cs="PingFang SC" w:hint="eastAsia"/>
+          <w:rFonts w:ascii="PingFang SC" w:eastAsia="PingFang SC" w:hAnsi="Courier" w:cs="PingFang SC"/>
           <w:bCs/>
           <w:color w:val="333333"/>
           <w:kern w:val="0"/>
@@ -1627,7 +1743,7 @@
         <w:ind w:left="1200" w:right="1200" w:hanging="361"/>
         <w:jc w:val="left"/>
         <w:rPr>
-          <w:rFonts w:ascii="Courier" w:eastAsia="PingFang SC" w:hAnsi="Courier" w:cs="Courier" w:hint="eastAsia"/>
+          <w:rFonts w:ascii="Courier" w:eastAsia="PingFang SC" w:hAnsi="Courier" w:cs="Courier"/>
           <w:bCs/>
           <w:color w:val="333333"/>
           <w:kern w:val="0"/>
@@ -1758,82 +1874,91 @@
       </w:pPr>
     </w:p>
     <w:p>
-      <w:pPr>
+      <w:r>
         <w:rPr>
           <w:rFonts w:hint="eastAsia"/>
         </w:rPr>
-      </w:pPr>
+        <w:t>原因：</w:t>
+      </w:r>
+      <w:r>
+        <w:t>file://协议不支持跨域</w:t>
+      </w:r>
+    </w:p>
+    <w:p>
       <w:r>
         <w:rPr>
           <w:rFonts w:hint="eastAsia"/>
         </w:rPr>
-        <w:t>原因：</w:t>
-      </w:r>
-      <w:r>
-        <w:t>file://协议不支持跨域</w:t>
-      </w:r>
-    </w:p>
-    <w:p>
-      <w:pPr>
+        <w:t>解决办法：</w:t>
+      </w:r>
+    </w:p>
+    <w:p>
+      <w:r>
         <w:rPr>
           <w:rFonts w:hint="eastAsia"/>
         </w:rPr>
-      </w:pPr>
+        <w:t>快速搭建本地服务器使用http协议于访问本地文件以避免错误。</w:t>
+      </w:r>
+      <w:r>
+        <w:fldChar w:fldCharType="begin"/>
+      </w:r>
+      <w:r>
+        <w:instrText xml:space="preserve"> HYPERLINK "https://stackoverflow.com/questions/10752055/cross-origin-requests-are-only-supported-for-http-error-when-loading-a-local" </w:instrText>
+      </w:r>
+      <w:r>
+        <w:fldChar w:fldCharType="separate"/>
+      </w:r>
+      <w:r>
+        <w:rPr>
+          <w:rStyle w:val="a3"/>
+        </w:rPr>
+        <w:t>https://stackoverflow.com/questions/10752055/cross-origin-requests-are-only-supported-for-http-error-when-loading-a-local</w:t>
+      </w:r>
+      <w:r>
+        <w:fldChar w:fldCharType="end"/>
+      </w:r>
       <w:r>
         <w:rPr>
           <w:rFonts w:hint="eastAsia"/>
         </w:rPr>
-        <w:t>解决办法：</w:t>
-      </w:r>
-    </w:p>
-    <w:p>
-      <w:pPr>
+        <w:t>中的第二个回答，快速搭建服务器。</w:t>
+      </w:r>
+    </w:p>
+    <w:p>
+      <w:r>
         <w:rPr>
           <w:rFonts w:hint="eastAsia"/>
         </w:rPr>
-      </w:pPr>
+        <w:t>我使用python3</w:t>
+      </w:r>
       <w:r>
         <w:rPr>
           <w:rFonts w:hint="eastAsia"/>
         </w:rPr>
-        <w:t>快速搭建本地服务器使用http协议于访问本地文件以避免错误。</w:t>
-      </w:r>
-      <w:r>
-        <w:fldChar w:fldCharType="begin"/>
-      </w:r>
-      <w:r>
-        <w:instrText xml:space="preserve"> HYPERLINK "https://stackoverflow.com/questions/10752055/cross-origin-requests-are-only-supported-for-http-error-when-loading-a-local" </w:instrText>
-      </w:r>
-      <w:r>
-        <w:fldChar w:fldCharType="separate"/>
-      </w:r>
-      <w:r>
-        <w:rPr>
-          <w:rStyle w:val="a3"/>
-        </w:rPr>
-        <w:t>https://stackoverflow.com/questions/10752055/cross-origin-requests-are-only-supported-for-http-error-when-loading-a-local</w:t>
-      </w:r>
-      <w:r>
-        <w:fldChar w:fldCharType="end"/>
+        <w:t xml:space="preserve">,即`python </w:t>
+      </w:r>
+      <w:r>
+        <w:t>–</w:t>
       </w:r>
       <w:r>
         <w:rPr>
           <w:rFonts w:hint="eastAsia"/>
         </w:rPr>
-        <w:t>中的第二个回答，快速搭建服务器。</w:t>
-      </w:r>
-    </w:p>
-    <w:p>
-      <w:pPr>
+        <w:t xml:space="preserve">m </w:t>
+      </w:r>
+      <w:proofErr w:type="spellStart"/>
+      <w:r>
         <w:rPr>
           <w:rFonts w:hint="eastAsia"/>
         </w:rPr>
-      </w:pPr>
+        <w:t>http.server</w:t>
+      </w:r>
+      <w:proofErr w:type="spellEnd"/>
       <w:r>
         <w:rPr>
           <w:rFonts w:hint="eastAsia"/>
         </w:rPr>
-        <w:t>我使用python3</w:t>
+        <w:t>`</w:t>
       </w:r>
       <w:r>
         <w:rPr>
@@ -1843,16 +1968,31 @@
       </w:r>
     </w:p>
     <w:p>
-      <w:pPr>
+      <w:r>
         <w:rPr>
           <w:rFonts w:hint="eastAsia"/>
         </w:rPr>
-      </w:pPr>
+        <w:t xml:space="preserve">此回答仍有错误：把python </w:t>
+      </w:r>
+      <w:r>
+        <w:t>–</w:t>
+      </w:r>
       <w:r>
         <w:rPr>
           <w:rFonts w:hint="eastAsia"/>
         </w:rPr>
-        <w:t xml:space="preserve">此回答仍有错误：把python </w:t>
+        <w:t xml:space="preserve">m </w:t>
+      </w:r>
+      <w:proofErr w:type="spellStart"/>
+      <w:r>
+        <w:t>SimpleHTTPServer</w:t>
+      </w:r>
+      <w:proofErr w:type="spellEnd"/>
+      <w:r>
+        <w:rPr>
+          <w:rFonts w:hint="eastAsia"/>
+        </w:rPr>
+        <w:t xml:space="preserve">改成python </w:t>
       </w:r>
       <w:r>
         <w:t>–</w:t>
@@ -1865,46 +2005,20 @@
       </w:r>
       <w:proofErr w:type="spellStart"/>
       <w:r>
-        <w:t>SimpleHTTPServer</w:t>
+        <w:rPr>
+          <w:rFonts w:hint="eastAsia"/>
+        </w:rPr>
+        <w:t>http.server</w:t>
       </w:r>
       <w:proofErr w:type="spellEnd"/>
       <w:r>
         <w:rPr>
           <w:rFonts w:hint="eastAsia"/>
         </w:rPr>
-        <w:t xml:space="preserve">改成python </w:t>
-      </w:r>
-      <w:r>
-        <w:t>–</w:t>
-      </w:r>
-      <w:r>
-        <w:rPr>
-          <w:rFonts w:hint="eastAsia"/>
-        </w:rPr>
-        <w:t xml:space="preserve">m </w:t>
-      </w:r>
-      <w:proofErr w:type="spellStart"/>
-      <w:r>
-        <w:rPr>
-          <w:rFonts w:hint="eastAsia"/>
-        </w:rPr>
-        <w:t>http.server</w:t>
-      </w:r>
-      <w:proofErr w:type="spellEnd"/>
-      <w:r>
-        <w:rPr>
-          <w:rFonts w:hint="eastAsia"/>
-        </w:rPr>
         <w:t>即可。</w:t>
       </w:r>
     </w:p>
-    <w:p>
-      <w:pPr>
-        <w:rPr>
-          <w:rFonts w:hint="eastAsia"/>
-        </w:rPr>
-      </w:pPr>
-    </w:p>
+    <w:p/>
     <w:sectPr>
       <w:pgSz w:w="12240" w:h="15840"/>
       <w:pgMar w:top="1440" w:right="1800" w:bottom="1440" w:left="1800" w:header="720" w:footer="720" w:gutter="0"/>
@@ -2359,6 +2473,18 @@
       <w:u w:val="single"/>
     </w:rPr>
   </w:style>
+  <w:style w:type="character" w:styleId="a4">
+    <w:name w:val="FollowedHyperlink"/>
+    <w:basedOn w:val="a0"/>
+    <w:uiPriority w:val="99"/>
+    <w:semiHidden/>
+    <w:unhideWhenUsed/>
+    <w:rsid w:val="0027262C"/>
+    <w:rPr>
+      <w:color w:val="954F72" w:themeColor="followedHyperlink"/>
+      <w:u w:val="single"/>
+    </w:rPr>
+  </w:style>
 </w:styles>
 </file>
 

</xml_diff>

<commit_message>
update doc, download data from kaggle
</commit_message>
<xml_diff>
--- a/nba_visualize.docx
+++ b/nba_visualize.docx
@@ -267,7 +267,6 @@
         </w:rPr>
         <w:t>可视化</w:t>
       </w:r>
-      <w:proofErr w:type="spellStart"/>
       <w:r>
         <w:rPr>
           <w:rFonts w:ascii="Courier" w:eastAsia="PingFang SC" w:hAnsi="Courier" w:cs="Courier"/>
@@ -277,7 +276,6 @@
         </w:rPr>
         <w:t>nba</w:t>
       </w:r>
-      <w:proofErr w:type="spellEnd"/>
     </w:p>
     <w:p>
       <w:pPr>
@@ -1502,7 +1500,16 @@
           <w:color w:val="333333"/>
           <w:kern w:val="0"/>
         </w:rPr>
-        <w:t>可视化球员投篮热力图</w:t>
+        <w:t>可视化球员能力</w:t>
+      </w:r>
+      <w:r>
+        <w:rPr>
+          <w:rFonts w:ascii="PingFang SC" w:eastAsia="PingFang SC" w:hAnsi="Courier" w:cs="PingFang SC" w:hint="eastAsia"/>
+          <w:bCs/>
+          <w:color w:val="333333"/>
+          <w:kern w:val="0"/>
+        </w:rPr>
+        <w:t>热力图</w:t>
       </w:r>
     </w:p>
     <w:p>
@@ -1557,7 +1564,7 @@
         <w:ind w:right="1200"/>
         <w:jc w:val="left"/>
         <w:rPr>
-          <w:rFonts w:ascii="Courier" w:eastAsia="PingFang SC" w:hAnsi="Courier" w:cs="Courier" w:hint="eastAsia"/>
+          <w:rFonts w:ascii="Courier" w:eastAsia="PingFang SC" w:hAnsi="Courier" w:cs="Courier"/>
           <w:color w:val="333333"/>
           <w:kern w:val="0"/>
         </w:rPr>
@@ -1627,50 +1634,21 @@
         <w:ind w:right="1200"/>
         <w:jc w:val="left"/>
         <w:rPr>
-          <w:rFonts w:ascii="Courier" w:eastAsia="PingFang SC" w:hAnsi="Courier" w:cs="Courier" w:hint="eastAsia"/>
-          <w:color w:val="333333"/>
-          <w:kern w:val="0"/>
-        </w:rPr>
-      </w:pPr>
-    </w:p>
-    <w:p>
-      <w:pPr>
-        <w:widowControl/>
-        <w:tabs>
-          <w:tab w:val="left" w:pos="560"/>
-          <w:tab w:val="left" w:pos="1120"/>
-          <w:tab w:val="left" w:pos="1680"/>
-          <w:tab w:val="left" w:pos="2240"/>
-          <w:tab w:val="left" w:pos="2800"/>
-          <w:tab w:val="left" w:pos="3360"/>
-          <w:tab w:val="left" w:pos="3920"/>
-          <w:tab w:val="left" w:pos="4480"/>
-          <w:tab w:val="left" w:pos="5040"/>
-          <w:tab w:val="left" w:pos="5600"/>
-          <w:tab w:val="left" w:pos="6160"/>
-          <w:tab w:val="left" w:pos="6720"/>
-        </w:tabs>
-        <w:autoSpaceDE w:val="0"/>
-        <w:autoSpaceDN w:val="0"/>
-        <w:adjustRightInd w:val="0"/>
-        <w:ind w:right="1200"/>
-        <w:jc w:val="left"/>
-        <w:rPr>
-          <w:rFonts w:ascii="Courier" w:eastAsia="PingFang SC" w:hAnsi="Courier" w:cs="Courier" w:hint="eastAsia"/>
-          <w:color w:val="333333"/>
-          <w:kern w:val="0"/>
-        </w:rPr>
-      </w:pPr>
-      <w:r>
-        <w:rPr>
-          <w:rFonts w:ascii="Courier" w:eastAsia="PingFang SC" w:hAnsi="Courier" w:cs="Courier" w:hint="eastAsia"/>
-          <w:color w:val="333333"/>
-          <w:kern w:val="0"/>
-        </w:rPr>
-        <w:t xml:space="preserve">### </w:t>
-      </w:r>
+          <w:rFonts w:ascii="Courier" w:eastAsia="PingFang SC" w:hAnsi="Courier" w:cs="Courier"/>
+          <w:color w:val="333333"/>
+          <w:kern w:val="0"/>
+        </w:rPr>
+      </w:pPr>
       <w:bookmarkStart w:id="0" w:name="_GoBack"/>
       <w:bookmarkEnd w:id="0"/>
+      <w:r>
+        <w:rPr>
+          <w:rFonts w:ascii="Courier" w:eastAsia="PingFang SC" w:hAnsi="Courier" w:cs="Courier" w:hint="eastAsia"/>
+          <w:color w:val="333333"/>
+          <w:kern w:val="0"/>
+        </w:rPr>
+        <w:t xml:space="preserve"> </w:t>
+      </w:r>
     </w:p>
     <w:p>
       <w:pPr>
@@ -1899,24 +1877,14 @@
         </w:rPr>
         <w:t>快速搭建本地服务器使用http协议于访问本地文件以避免错误。</w:t>
       </w:r>
-      <w:r>
-        <w:fldChar w:fldCharType="begin"/>
-      </w:r>
-      <w:r>
-        <w:instrText xml:space="preserve"> HYPERLINK "https://stackoverflow.com/questions/10752055/cross-origin-requests-are-only-supported-for-http-error-when-loading-a-local" </w:instrText>
-      </w:r>
-      <w:r>
-        <w:fldChar w:fldCharType="separate"/>
-      </w:r>
-      <w:r>
-        <w:rPr>
-          <w:rStyle w:val="a3"/>
-        </w:rPr>
-        <w:t>https://stackoverflow.com/questions/10752055/cross-origin-requests-are-only-supported-for-http-error-when-loading-a-local</w:t>
-      </w:r>
-      <w:r>
-        <w:fldChar w:fldCharType="end"/>
-      </w:r>
+      <w:hyperlink r:id="rId5" w:history="1">
+        <w:r>
+          <w:rPr>
+            <w:rStyle w:val="a3"/>
+          </w:rPr>
+          <w:t>https://stackoverflow.com/questions/10752055/cross-origin-requests-are-only-supported-for-http-error-when-loading-a-local</w:t>
+        </w:r>
+      </w:hyperlink>
       <w:r>
         <w:rPr>
           <w:rFonts w:hint="eastAsia"/>
@@ -1944,78 +1912,48 @@
         <w:rPr>
           <w:rFonts w:hint="eastAsia"/>
         </w:rPr>
+        <w:t>m http.server`</w:t>
+      </w:r>
+      <w:r>
+        <w:rPr>
+          <w:rFonts w:hint="eastAsia"/>
+        </w:rPr>
+        <w:t>。</w:t>
+      </w:r>
+    </w:p>
+    <w:p>
+      <w:r>
+        <w:rPr>
+          <w:rFonts w:hint="eastAsia"/>
+        </w:rPr>
+        <w:t xml:space="preserve">此回答仍有错误：把python </w:t>
+      </w:r>
+      <w:r>
+        <w:t>–</w:t>
+      </w:r>
+      <w:r>
+        <w:rPr>
+          <w:rFonts w:hint="eastAsia"/>
+        </w:rPr>
         <w:t xml:space="preserve">m </w:t>
       </w:r>
-      <w:proofErr w:type="spellStart"/>
+      <w:r>
+        <w:t>SimpleHTTPServer</w:t>
+      </w:r>
       <w:r>
         <w:rPr>
           <w:rFonts w:hint="eastAsia"/>
         </w:rPr>
-        <w:t>http.server</w:t>
-      </w:r>
-      <w:proofErr w:type="spellEnd"/>
+        <w:t xml:space="preserve">改成python </w:t>
+      </w:r>
+      <w:r>
+        <w:t>–</w:t>
+      </w:r>
       <w:r>
         <w:rPr>
           <w:rFonts w:hint="eastAsia"/>
         </w:rPr>
-        <w:t>`</w:t>
-      </w:r>
-      <w:r>
-        <w:rPr>
-          <w:rFonts w:hint="eastAsia"/>
-        </w:rPr>
-        <w:t>。</w:t>
-      </w:r>
-    </w:p>
-    <w:p>
-      <w:r>
-        <w:rPr>
-          <w:rFonts w:hint="eastAsia"/>
-        </w:rPr>
-        <w:t xml:space="preserve">此回答仍有错误：把python </w:t>
-      </w:r>
-      <w:r>
-        <w:t>–</w:t>
-      </w:r>
-      <w:r>
-        <w:rPr>
-          <w:rFonts w:hint="eastAsia"/>
-        </w:rPr>
-        <w:t xml:space="preserve">m </w:t>
-      </w:r>
-      <w:proofErr w:type="spellStart"/>
-      <w:r>
-        <w:t>SimpleHTTPServer</w:t>
-      </w:r>
-      <w:proofErr w:type="spellEnd"/>
-      <w:r>
-        <w:rPr>
-          <w:rFonts w:hint="eastAsia"/>
-        </w:rPr>
-        <w:t xml:space="preserve">改成python </w:t>
-      </w:r>
-      <w:r>
-        <w:t>–</w:t>
-      </w:r>
-      <w:r>
-        <w:rPr>
-          <w:rFonts w:hint="eastAsia"/>
-        </w:rPr>
-        <w:t xml:space="preserve">m </w:t>
-      </w:r>
-      <w:proofErr w:type="spellStart"/>
-      <w:r>
-        <w:rPr>
-          <w:rFonts w:hint="eastAsia"/>
-        </w:rPr>
-        <w:t>http.server</w:t>
-      </w:r>
-      <w:proofErr w:type="spellEnd"/>
-      <w:r>
-        <w:rPr>
-          <w:rFonts w:hint="eastAsia"/>
-        </w:rPr>
-        <w:t>即可。</w:t>
+        <w:t>m http.server即可。</w:t>
       </w:r>
     </w:p>
     <w:p/>

</xml_diff>